<commit_message>
Plan van aanpak bijna klaar
yay
</commit_message>
<xml_diff>
--- a/Voorbereiding/Plan van aanpak.docx
+++ b/Voorbereiding/Plan van aanpak.docx
@@ -6,11 +6,13 @@
       <w:pPr>
         <w:jc w:val="center"/>
         <w:rPr>
+          <w:b/>
           <w:sz w:val="52"/>
         </w:rPr>
       </w:pPr>
       <w:r>
         <w:rPr>
+          <w:b/>
           <w:sz w:val="52"/>
         </w:rPr>
         <w:t>Plan van aanpak</w:t>
@@ -22,8 +24,2626 @@
           <w:sz w:val="32"/>
         </w:rPr>
       </w:pPr>
+    </w:p>
+    <w:p>
+      <w:pPr>
+        <w:rPr>
+          <w:sz w:val="32"/>
+        </w:rPr>
+      </w:pPr>
+    </w:p>
+    <w:p>
+      <w:pPr>
+        <w:rPr>
+          <w:sz w:val="32"/>
+        </w:rPr>
+      </w:pPr>
+    </w:p>
+    <w:p>
+      <w:pPr>
+        <w:rPr>
+          <w:sz w:val="32"/>
+        </w:rPr>
+      </w:pPr>
+      <w:r>
+        <w:rPr>
+          <w:b/>
+          <w:sz w:val="32"/>
+        </w:rPr>
+        <w:t xml:space="preserve">Duck </w:t>
+      </w:r>
+      <w:r>
+        <w:rPr>
+          <w:b/>
+          <w:sz w:val="32"/>
+        </w:rPr>
+        <w:t>H</w:t>
+      </w:r>
+      <w:r>
+        <w:rPr>
+          <w:b/>
+          <w:sz w:val="32"/>
+        </w:rPr>
+        <w:t>unter:</w:t>
+      </w:r>
+      <w:r>
+        <w:rPr>
+          <w:sz w:val="32"/>
+        </w:rPr>
+        <w:t xml:space="preserve"> </w:t>
+      </w:r>
+    </w:p>
+    <w:p>
+      <w:pPr>
+        <w:rPr>
+          <w:sz w:val="32"/>
+        </w:rPr>
+      </w:pPr>
+      <w:r>
+        <w:rPr>
+          <w:sz w:val="32"/>
+        </w:rPr>
+        <w:t xml:space="preserve">Er wordt een game gemaakt met de naam Duck Hunter waar je met je </w:t>
+      </w:r>
+      <w:r>
+        <w:rPr>
+          <w:sz w:val="32"/>
+        </w:rPr>
+        <w:t>geweer eenden en andere vogels moet gaan schieten, daar krijg je geld voor en zo kan je betere geweren kopen.</w:t>
+      </w:r>
+    </w:p>
+    <w:p>
+      <w:pPr>
+        <w:rPr>
+          <w:sz w:val="32"/>
+        </w:rPr>
+      </w:pPr>
+    </w:p>
+    <w:p>
+      <w:pPr>
+        <w:rPr>
+          <w:sz w:val="32"/>
+        </w:rPr>
+      </w:pPr>
+      <w:r>
+        <w:rPr>
+          <w:sz w:val="32"/>
+        </w:rPr>
+        <w:t xml:space="preserve">Door veel levels te halen krijg je steeds meer ervaring in het schieten en zo krijg je </w:t>
+      </w:r>
+      <w:proofErr w:type="spellStart"/>
+      <w:r>
+        <w:rPr>
+          <w:sz w:val="32"/>
+        </w:rPr>
+        <w:t>skill</w:t>
+      </w:r>
+      <w:proofErr w:type="spellEnd"/>
+      <w:r>
+        <w:rPr>
+          <w:sz w:val="32"/>
+        </w:rPr>
+        <w:t xml:space="preserve"> points, daarmee kun je jezelf upgraden met bijvoorbeeld dingen als precisie, waardoor je </w:t>
+      </w:r>
+      <w:r>
+        <w:rPr>
+          <w:sz w:val="32"/>
+        </w:rPr>
+        <w:t xml:space="preserve">scherper schieten kan en dus meer schade aanricht, </w:t>
+      </w:r>
+      <w:r>
+        <w:rPr>
+          <w:sz w:val="32"/>
+        </w:rPr>
+        <w:t>sneller kunnen herladen, zodat je</w:t>
+      </w:r>
+      <w:r>
+        <w:rPr>
+          <w:sz w:val="32"/>
+        </w:rPr>
+        <w:t xml:space="preserve"> sneller</w:t>
+      </w:r>
+      <w:r>
+        <w:rPr>
+          <w:sz w:val="32"/>
+        </w:rPr>
+        <w:t xml:space="preserve"> vogels kan schieten, en extra kogels</w:t>
+      </w:r>
+      <w:r>
+        <w:rPr>
+          <w:sz w:val="32"/>
+        </w:rPr>
+        <w:t>, zodat je gewoon meer vogels kunt gaan schieten of vaker mag missen</w:t>
+      </w:r>
+      <w:r>
+        <w:rPr>
+          <w:sz w:val="32"/>
+        </w:rPr>
+        <w:t xml:space="preserve">. Dit </w:t>
+      </w:r>
+      <w:r>
+        <w:rPr>
+          <w:sz w:val="32"/>
+        </w:rPr>
+        <w:t xml:space="preserve">en het geld </w:t>
+      </w:r>
+      <w:r>
+        <w:rPr>
+          <w:sz w:val="32"/>
+        </w:rPr>
+        <w:t>maakt het spel hopelijk wat leuker en geeft de speler een reden om langer het door te spelen.</w:t>
+      </w:r>
+    </w:p>
+    <w:p>
+      <w:pPr>
+        <w:rPr>
+          <w:sz w:val="32"/>
+        </w:rPr>
+      </w:pPr>
+    </w:p>
+    <w:p>
+      <w:pPr>
+        <w:rPr>
+          <w:sz w:val="32"/>
+        </w:rPr>
+      </w:pPr>
+      <w:r>
+        <w:rPr>
+          <w:sz w:val="32"/>
+        </w:rPr>
+        <w:t xml:space="preserve">Het is altijd mogelijk om een oud level opnieuw te spelen </w:t>
+      </w:r>
+      <w:r>
+        <w:rPr>
+          <w:sz w:val="32"/>
+        </w:rPr>
+        <w:t xml:space="preserve">en met je oude wapens te gaan spelen. Hierdoor komt er dus een level </w:t>
+      </w:r>
+      <w:proofErr w:type="spellStart"/>
+      <w:r>
+        <w:rPr>
+          <w:sz w:val="32"/>
+        </w:rPr>
+        <w:t>selector</w:t>
+      </w:r>
+      <w:proofErr w:type="spellEnd"/>
+      <w:r>
+        <w:rPr>
+          <w:sz w:val="32"/>
+        </w:rPr>
+        <w:t xml:space="preserve"> zodat je oude levels opnieuw kunt gaan spelen.</w:t>
+      </w:r>
+    </w:p>
+    <w:p>
+      <w:pPr>
+        <w:rPr>
+          <w:sz w:val="32"/>
+        </w:rPr>
+      </w:pPr>
+    </w:p>
+    <w:p>
+      <w:pPr>
+        <w:rPr>
+          <w:sz w:val="32"/>
+        </w:rPr>
+      </w:pPr>
+    </w:p>
+    <w:p>
+      <w:pPr>
+        <w:rPr>
+          <w:sz w:val="32"/>
+        </w:rPr>
+      </w:pPr>
+    </w:p>
+    <w:p>
+      <w:pPr>
+        <w:rPr>
+          <w:sz w:val="32"/>
+        </w:rPr>
+      </w:pPr>
+    </w:p>
+    <w:p>
+      <w:pPr>
+        <w:rPr>
+          <w:sz w:val="32"/>
+        </w:rPr>
+      </w:pPr>
+    </w:p>
+    <w:p>
+      <w:pPr>
+        <w:rPr>
+          <w:b/>
+          <w:sz w:val="32"/>
+        </w:rPr>
+      </w:pPr>
+      <w:r>
+        <w:rPr>
+          <w:b/>
+          <w:sz w:val="32"/>
+        </w:rPr>
+        <w:lastRenderedPageBreak/>
+        <w:t>Inhoudsopgave</w:t>
+      </w:r>
+      <w:r>
+        <w:rPr>
+          <w:b/>
+          <w:sz w:val="32"/>
+        </w:rPr>
+        <w:t>:</w:t>
+      </w:r>
+    </w:p>
+    <w:p>
+      <w:pPr>
+        <w:pStyle w:val="Lijstalinea"/>
+        <w:numPr>
+          <w:ilvl w:val="0"/>
+          <w:numId w:val="1"/>
+        </w:numPr>
+        <w:rPr>
+          <w:sz w:val="32"/>
+        </w:rPr>
+      </w:pPr>
+      <w:r>
+        <w:rPr>
+          <w:sz w:val="32"/>
+        </w:rPr>
+        <w:t>Inleiding</w:t>
+      </w:r>
+    </w:p>
+    <w:p>
+      <w:pPr>
+        <w:pStyle w:val="Lijstalinea"/>
+        <w:rPr>
+          <w:sz w:val="32"/>
+        </w:rPr>
+      </w:pPr>
+    </w:p>
+    <w:p>
+      <w:pPr>
+        <w:pStyle w:val="Lijstalinea"/>
+        <w:numPr>
+          <w:ilvl w:val="0"/>
+          <w:numId w:val="1"/>
+        </w:numPr>
+        <w:rPr>
+          <w:sz w:val="32"/>
+        </w:rPr>
+      </w:pPr>
+      <w:r>
+        <w:rPr>
+          <w:sz w:val="32"/>
+        </w:rPr>
+        <w:t>Inhoudsopgave</w:t>
+      </w:r>
+    </w:p>
+    <w:p>
+      <w:pPr>
+        <w:pStyle w:val="Lijstalinea"/>
+        <w:rPr>
+          <w:sz w:val="32"/>
+        </w:rPr>
+      </w:pPr>
+    </w:p>
+    <w:p>
+      <w:pPr>
+        <w:pStyle w:val="Lijstalinea"/>
+        <w:numPr>
+          <w:ilvl w:val="0"/>
+          <w:numId w:val="1"/>
+        </w:numPr>
+        <w:rPr>
+          <w:sz w:val="32"/>
+        </w:rPr>
+      </w:pPr>
+      <w:r>
+        <w:rPr>
+          <w:sz w:val="32"/>
+        </w:rPr>
+        <w:t>Stappen</w:t>
+      </w:r>
+    </w:p>
+    <w:p>
+      <w:pPr>
+        <w:pStyle w:val="Lijstalinea"/>
+        <w:rPr>
+          <w:sz w:val="32"/>
+        </w:rPr>
+      </w:pPr>
+    </w:p>
+    <w:p>
+      <w:pPr>
+        <w:pStyle w:val="Lijstalinea"/>
+        <w:numPr>
+          <w:ilvl w:val="0"/>
+          <w:numId w:val="1"/>
+        </w:numPr>
+        <w:rPr>
+          <w:sz w:val="32"/>
+        </w:rPr>
+      </w:pPr>
+      <w:r>
+        <w:rPr>
+          <w:sz w:val="32"/>
+        </w:rPr>
+        <w:t>Schetsen</w:t>
+      </w:r>
+    </w:p>
+    <w:p>
+      <w:pPr>
+        <w:pStyle w:val="Lijstalinea"/>
+        <w:rPr>
+          <w:sz w:val="32"/>
+        </w:rPr>
+      </w:pPr>
+    </w:p>
+    <w:p>
+      <w:pPr>
+        <w:pStyle w:val="Lijstalinea"/>
+        <w:numPr>
+          <w:ilvl w:val="0"/>
+          <w:numId w:val="1"/>
+        </w:numPr>
+        <w:rPr>
+          <w:sz w:val="32"/>
+        </w:rPr>
+      </w:pPr>
+      <w:r>
+        <w:rPr>
+          <w:sz w:val="32"/>
+        </w:rPr>
+        <w:t>Overige plannen.</w:t>
+      </w:r>
+    </w:p>
+    <w:p>
+      <w:pPr>
+        <w:rPr>
+          <w:sz w:val="32"/>
+        </w:rPr>
+      </w:pPr>
+    </w:p>
+    <w:p>
+      <w:pPr>
+        <w:rPr>
+          <w:sz w:val="32"/>
+        </w:rPr>
+      </w:pPr>
+    </w:p>
+    <w:p>
+      <w:pPr>
+        <w:rPr>
+          <w:sz w:val="32"/>
+        </w:rPr>
+      </w:pPr>
+    </w:p>
+    <w:p>
+      <w:pPr>
+        <w:rPr>
+          <w:sz w:val="32"/>
+        </w:rPr>
+      </w:pPr>
+    </w:p>
+    <w:p>
+      <w:pPr>
+        <w:rPr>
+          <w:sz w:val="32"/>
+        </w:rPr>
+      </w:pPr>
+    </w:p>
+    <w:p>
+      <w:pPr>
+        <w:rPr>
+          <w:sz w:val="32"/>
+        </w:rPr>
+      </w:pPr>
+    </w:p>
+    <w:p>
+      <w:pPr>
+        <w:rPr>
+          <w:sz w:val="32"/>
+        </w:rPr>
+      </w:pPr>
+    </w:p>
+    <w:p>
+      <w:pPr>
+        <w:rPr>
+          <w:sz w:val="32"/>
+        </w:rPr>
+      </w:pPr>
+    </w:p>
+    <w:p>
+      <w:pPr>
+        <w:rPr>
+          <w:sz w:val="32"/>
+        </w:rPr>
+      </w:pPr>
+    </w:p>
+    <w:p>
+      <w:pPr>
+        <w:rPr>
+          <w:sz w:val="32"/>
+        </w:rPr>
+      </w:pPr>
+    </w:p>
+    <w:p>
+      <w:pPr>
+        <w:rPr>
+          <w:sz w:val="32"/>
+        </w:rPr>
+      </w:pPr>
+    </w:p>
+    <w:p>
+      <w:pPr>
+        <w:rPr>
+          <w:sz w:val="32"/>
+        </w:rPr>
+      </w:pPr>
+    </w:p>
+    <w:p>
+      <w:pPr>
+        <w:rPr>
+          <w:sz w:val="32"/>
+        </w:rPr>
+      </w:pPr>
+    </w:p>
+    <w:p>
+      <w:pPr>
+        <w:rPr>
+          <w:sz w:val="32"/>
+        </w:rPr>
+      </w:pPr>
+    </w:p>
+    <w:p>
+      <w:pPr>
+        <w:rPr>
+          <w:sz w:val="32"/>
+        </w:rPr>
+      </w:pPr>
+    </w:p>
+    <w:p>
+      <w:pPr>
+        <w:rPr>
+          <w:sz w:val="32"/>
+        </w:rPr>
+      </w:pPr>
+    </w:p>
+    <w:p>
+      <w:pPr>
+        <w:rPr>
+          <w:b/>
+          <w:sz w:val="36"/>
+        </w:rPr>
+      </w:pPr>
+      <w:r>
+        <w:rPr>
+          <w:b/>
+          <w:sz w:val="36"/>
+        </w:rPr>
+        <w:lastRenderedPageBreak/>
+        <w:t>Stappen:</w:t>
+      </w:r>
+    </w:p>
+    <w:p>
+      <w:pPr>
+        <w:rPr>
+          <w:b/>
+          <w:sz w:val="36"/>
+        </w:rPr>
+      </w:pPr>
+    </w:p>
+    <w:p>
+      <w:pPr>
+        <w:pStyle w:val="Lijstalinea"/>
+        <w:numPr>
+          <w:ilvl w:val="0"/>
+          <w:numId w:val="2"/>
+        </w:numPr>
+        <w:rPr>
+          <w:sz w:val="32"/>
+        </w:rPr>
+      </w:pPr>
+      <w:r>
+        <w:rPr>
+          <w:sz w:val="32"/>
+        </w:rPr>
+        <w:t xml:space="preserve">Scrumbord maken op </w:t>
+      </w:r>
+      <w:proofErr w:type="spellStart"/>
+      <w:r>
+        <w:rPr>
+          <w:sz w:val="32"/>
+        </w:rPr>
+        <w:t>trello</w:t>
+      </w:r>
+      <w:proofErr w:type="spellEnd"/>
+      <w:r>
+        <w:rPr>
+          <w:sz w:val="32"/>
+        </w:rPr>
+        <w:t>.</w:t>
+      </w:r>
+      <w:r>
+        <w:rPr>
+          <w:sz w:val="32"/>
+        </w:rPr>
+        <w:t xml:space="preserve"> </w:t>
+      </w:r>
+    </w:p>
+    <w:p>
+      <w:pPr>
+        <w:pStyle w:val="Lijstalinea"/>
+        <w:rPr>
+          <w:sz w:val="32"/>
+        </w:rPr>
+      </w:pPr>
+    </w:p>
+    <w:p>
+      <w:pPr>
+        <w:pStyle w:val="Lijstalinea"/>
+        <w:numPr>
+          <w:ilvl w:val="0"/>
+          <w:numId w:val="2"/>
+        </w:numPr>
+        <w:rPr>
+          <w:sz w:val="32"/>
+        </w:rPr>
+      </w:pPr>
+      <w:r>
+        <w:rPr>
+          <w:sz w:val="32"/>
+        </w:rPr>
+        <w:t xml:space="preserve">Github </w:t>
+      </w:r>
+      <w:proofErr w:type="spellStart"/>
+      <w:r>
+        <w:rPr>
+          <w:sz w:val="32"/>
+        </w:rPr>
+        <w:t>repository</w:t>
+      </w:r>
+      <w:proofErr w:type="spellEnd"/>
+      <w:r>
+        <w:rPr>
+          <w:sz w:val="32"/>
+        </w:rPr>
+        <w:t xml:space="preserve"> </w:t>
+      </w:r>
+      <w:r>
+        <w:rPr>
+          <w:sz w:val="32"/>
+        </w:rPr>
+        <w:t>maken</w:t>
+      </w:r>
+      <w:r>
+        <w:rPr>
+          <w:sz w:val="32"/>
+        </w:rPr>
+        <w:t>.</w:t>
+      </w:r>
+    </w:p>
+    <w:p>
+      <w:pPr>
+        <w:pStyle w:val="Lijstalinea"/>
+        <w:rPr>
+          <w:sz w:val="32"/>
+        </w:rPr>
+      </w:pPr>
+    </w:p>
+    <w:p>
+      <w:pPr>
+        <w:pStyle w:val="Lijstalinea"/>
+        <w:numPr>
+          <w:ilvl w:val="0"/>
+          <w:numId w:val="2"/>
+        </w:numPr>
+        <w:rPr>
+          <w:sz w:val="32"/>
+        </w:rPr>
+      </w:pPr>
+      <w:r>
+        <w:rPr>
+          <w:sz w:val="32"/>
+        </w:rPr>
+        <w:t xml:space="preserve">Schetsen </w:t>
+      </w:r>
+      <w:r>
+        <w:rPr>
+          <w:sz w:val="32"/>
+        </w:rPr>
+        <w:t>maken</w:t>
+      </w:r>
+      <w:r>
+        <w:rPr>
+          <w:sz w:val="32"/>
+        </w:rPr>
+        <w:t>.</w:t>
+      </w:r>
+    </w:p>
+    <w:p>
+      <w:pPr>
+        <w:pStyle w:val="Lijstalinea"/>
+        <w:rPr>
+          <w:sz w:val="32"/>
+        </w:rPr>
+      </w:pPr>
+    </w:p>
+    <w:p>
+      <w:pPr>
+        <w:pStyle w:val="Lijstalinea"/>
+        <w:numPr>
+          <w:ilvl w:val="0"/>
+          <w:numId w:val="2"/>
+        </w:numPr>
+        <w:rPr>
+          <w:sz w:val="32"/>
+        </w:rPr>
+      </w:pPr>
+      <w:r>
+        <w:rPr>
+          <w:sz w:val="32"/>
+        </w:rPr>
+        <w:t>Plan van aanpak.</w:t>
+      </w:r>
+    </w:p>
+    <w:p>
+      <w:pPr>
+        <w:pStyle w:val="Lijstalinea"/>
+        <w:rPr>
+          <w:sz w:val="32"/>
+        </w:rPr>
+      </w:pPr>
+    </w:p>
+    <w:p>
+      <w:pPr>
+        <w:pStyle w:val="Lijstalinea"/>
+        <w:numPr>
+          <w:ilvl w:val="0"/>
+          <w:numId w:val="2"/>
+        </w:numPr>
+        <w:rPr>
+          <w:sz w:val="32"/>
+        </w:rPr>
+      </w:pPr>
+      <w:r>
+        <w:rPr>
+          <w:sz w:val="32"/>
+        </w:rPr>
+        <w:t>Technisch document.</w:t>
+      </w:r>
+    </w:p>
+    <w:p>
+      <w:pPr>
+        <w:pStyle w:val="Lijstalinea"/>
+        <w:rPr>
+          <w:sz w:val="32"/>
+        </w:rPr>
+      </w:pPr>
+    </w:p>
+    <w:p>
+      <w:pPr>
+        <w:pStyle w:val="Lijstalinea"/>
+        <w:numPr>
+          <w:ilvl w:val="0"/>
+          <w:numId w:val="2"/>
+        </w:numPr>
+        <w:rPr>
+          <w:sz w:val="32"/>
+        </w:rPr>
+      </w:pPr>
+      <w:r>
+        <w:rPr>
+          <w:sz w:val="32"/>
+        </w:rPr>
+        <w:t>Foto’s/achtergronden maken/zoeken.</w:t>
+      </w:r>
+    </w:p>
+    <w:p>
+      <w:pPr>
+        <w:pStyle w:val="Lijstalinea"/>
+        <w:rPr>
+          <w:sz w:val="32"/>
+        </w:rPr>
+      </w:pPr>
+    </w:p>
+    <w:p>
+      <w:pPr>
+        <w:pStyle w:val="Lijstalinea"/>
+        <w:numPr>
+          <w:ilvl w:val="0"/>
+          <w:numId w:val="2"/>
+        </w:numPr>
+        <w:rPr>
+          <w:sz w:val="32"/>
+        </w:rPr>
+      </w:pPr>
+      <w:r>
+        <w:rPr>
+          <w:sz w:val="32"/>
+        </w:rPr>
+        <w:t xml:space="preserve">Prototype waar we eerst </w:t>
+      </w:r>
+      <w:r>
+        <w:rPr>
+          <w:sz w:val="32"/>
+        </w:rPr>
+        <w:t>de</w:t>
+      </w:r>
+      <w:r>
+        <w:rPr>
+          <w:sz w:val="32"/>
+        </w:rPr>
+        <w:t xml:space="preserve"> </w:t>
+      </w:r>
+      <w:proofErr w:type="spellStart"/>
+      <w:r>
+        <w:rPr>
+          <w:sz w:val="32"/>
+        </w:rPr>
+        <w:t>s</w:t>
+      </w:r>
+      <w:r>
+        <w:rPr>
+          <w:sz w:val="32"/>
+        </w:rPr>
+        <w:t>plash</w:t>
+      </w:r>
+      <w:proofErr w:type="spellEnd"/>
+      <w:r>
+        <w:rPr>
+          <w:sz w:val="32"/>
+        </w:rPr>
+        <w:t xml:space="preserve"> screen maken, </w:t>
+      </w:r>
+      <w:r>
+        <w:rPr>
+          <w:sz w:val="32"/>
+        </w:rPr>
+        <w:t xml:space="preserve">daarna het main menu met de </w:t>
+      </w:r>
+      <w:proofErr w:type="spellStart"/>
+      <w:r>
+        <w:rPr>
+          <w:sz w:val="32"/>
+        </w:rPr>
+        <w:t>credits</w:t>
+      </w:r>
+      <w:proofErr w:type="spellEnd"/>
+      <w:r>
+        <w:rPr>
+          <w:sz w:val="32"/>
+        </w:rPr>
+        <w:t xml:space="preserve">, shop </w:t>
+      </w:r>
+      <w:r>
+        <w:rPr>
+          <w:sz w:val="32"/>
+        </w:rPr>
+        <w:t xml:space="preserve">level </w:t>
+      </w:r>
+      <w:proofErr w:type="spellStart"/>
+      <w:r>
+        <w:rPr>
+          <w:sz w:val="32"/>
+        </w:rPr>
+        <w:t>selector</w:t>
+      </w:r>
+      <w:proofErr w:type="spellEnd"/>
+      <w:r>
+        <w:rPr>
+          <w:sz w:val="32"/>
+        </w:rPr>
+        <w:t>, game over</w:t>
+      </w:r>
+      <w:r>
+        <w:rPr>
+          <w:sz w:val="32"/>
+        </w:rPr>
+        <w:t xml:space="preserve"> en de levels zelf maken (allemaal in prototype). </w:t>
+      </w:r>
+    </w:p>
+    <w:p>
+      <w:pPr>
+        <w:pStyle w:val="Lijstalinea"/>
+        <w:rPr>
+          <w:sz w:val="32"/>
+        </w:rPr>
+      </w:pPr>
+    </w:p>
+    <w:p>
+      <w:pPr>
+        <w:pStyle w:val="Lijstalinea"/>
+        <w:numPr>
+          <w:ilvl w:val="0"/>
+          <w:numId w:val="2"/>
+        </w:numPr>
+        <w:rPr>
+          <w:sz w:val="32"/>
+        </w:rPr>
+      </w:pPr>
+      <w:r>
+        <w:rPr>
+          <w:sz w:val="32"/>
+        </w:rPr>
+        <w:t xml:space="preserve">Dan beginnen we met het </w:t>
+      </w:r>
+      <w:r>
+        <w:rPr>
+          <w:sz w:val="32"/>
+        </w:rPr>
+        <w:t>afmaken van ons main menu.</w:t>
+      </w:r>
+    </w:p>
+    <w:p>
+      <w:pPr>
+        <w:pStyle w:val="Lijstalinea"/>
+        <w:rPr>
+          <w:sz w:val="32"/>
+        </w:rPr>
+      </w:pPr>
+    </w:p>
+    <w:p>
+      <w:pPr>
+        <w:pStyle w:val="Lijstalinea"/>
+        <w:numPr>
+          <w:ilvl w:val="0"/>
+          <w:numId w:val="2"/>
+        </w:numPr>
+        <w:rPr>
+          <w:sz w:val="32"/>
+        </w:rPr>
+      </w:pPr>
+      <w:r>
+        <w:rPr>
+          <w:sz w:val="32"/>
+        </w:rPr>
+        <w:t>Levels</w:t>
+      </w:r>
+    </w:p>
+    <w:p>
+      <w:pPr>
+        <w:pStyle w:val="Lijstalinea"/>
+        <w:rPr>
+          <w:sz w:val="32"/>
+        </w:rPr>
+      </w:pPr>
+    </w:p>
+    <w:p>
+      <w:pPr>
+        <w:pStyle w:val="Lijstalinea"/>
+        <w:numPr>
+          <w:ilvl w:val="0"/>
+          <w:numId w:val="2"/>
+        </w:numPr>
+        <w:rPr>
+          <w:sz w:val="32"/>
+        </w:rPr>
+      </w:pPr>
+      <w:r>
+        <w:rPr>
+          <w:sz w:val="32"/>
+        </w:rPr>
+        <w:t xml:space="preserve">Shop </w:t>
+      </w:r>
+    </w:p>
+    <w:p>
+      <w:pPr>
+        <w:pStyle w:val="Lijstalinea"/>
+        <w:rPr>
+          <w:sz w:val="32"/>
+        </w:rPr>
+      </w:pPr>
+    </w:p>
+    <w:p>
+      <w:pPr>
+        <w:pStyle w:val="Lijstalinea"/>
+        <w:numPr>
+          <w:ilvl w:val="0"/>
+          <w:numId w:val="2"/>
+        </w:numPr>
+        <w:rPr>
+          <w:sz w:val="32"/>
+        </w:rPr>
+      </w:pPr>
+      <w:r>
+        <w:rPr>
+          <w:sz w:val="32"/>
+        </w:rPr>
+        <w:t xml:space="preserve">Finishing </w:t>
+      </w:r>
+      <w:proofErr w:type="spellStart"/>
+      <w:r>
+        <w:rPr>
+          <w:sz w:val="32"/>
+        </w:rPr>
+        <w:t>touch</w:t>
+      </w:r>
+      <w:proofErr w:type="spellEnd"/>
+      <w:r>
+        <w:rPr>
+          <w:sz w:val="32"/>
+        </w:rPr>
+        <w:t xml:space="preserve"> bij de level </w:t>
+      </w:r>
+      <w:proofErr w:type="spellStart"/>
+      <w:r>
+        <w:rPr>
+          <w:sz w:val="32"/>
+        </w:rPr>
+        <w:t>selector</w:t>
+      </w:r>
+      <w:proofErr w:type="spellEnd"/>
+      <w:r>
+        <w:rPr>
+          <w:sz w:val="32"/>
+        </w:rPr>
+        <w:t>.</w:t>
+      </w:r>
+    </w:p>
+    <w:p>
+      <w:pPr>
+        <w:pStyle w:val="Lijstalinea"/>
+        <w:rPr>
+          <w:sz w:val="32"/>
+        </w:rPr>
+      </w:pPr>
+    </w:p>
+    <w:p>
+      <w:pPr>
+        <w:pStyle w:val="Lijstalinea"/>
+        <w:numPr>
+          <w:ilvl w:val="0"/>
+          <w:numId w:val="2"/>
+        </w:numPr>
+        <w:rPr>
+          <w:sz w:val="32"/>
+        </w:rPr>
+      </w:pPr>
+      <w:r>
+        <w:rPr>
+          <w:sz w:val="32"/>
+        </w:rPr>
+        <w:t xml:space="preserve">Game over finishing </w:t>
+      </w:r>
+      <w:proofErr w:type="spellStart"/>
+      <w:r>
+        <w:rPr>
+          <w:sz w:val="32"/>
+        </w:rPr>
+        <w:t>touch</w:t>
+      </w:r>
+      <w:proofErr w:type="spellEnd"/>
+    </w:p>
+    <w:p>
+      <w:pPr>
+        <w:pStyle w:val="Lijstalinea"/>
+        <w:rPr>
+          <w:sz w:val="32"/>
+        </w:rPr>
+      </w:pPr>
+    </w:p>
+    <w:p>
+      <w:pPr>
+        <w:pStyle w:val="Lijstalinea"/>
+        <w:numPr>
+          <w:ilvl w:val="0"/>
+          <w:numId w:val="2"/>
+        </w:numPr>
+        <w:rPr>
+          <w:sz w:val="32"/>
+        </w:rPr>
+      </w:pPr>
+      <w:r>
+        <w:rPr>
+          <w:sz w:val="32"/>
+        </w:rPr>
+        <w:t>Reflectie maken (wat kon beter).</w:t>
+      </w:r>
+    </w:p>
+    <w:p>
+      <w:pPr>
+        <w:rPr>
+          <w:sz w:val="32"/>
+        </w:rPr>
+      </w:pPr>
+    </w:p>
+    <w:p>
+      <w:pPr>
+        <w:rPr>
+          <w:sz w:val="32"/>
+        </w:rPr>
+      </w:pPr>
+    </w:p>
+    <w:p>
+      <w:pPr>
+        <w:rPr>
+          <w:noProof/>
+          <w:sz w:val="32"/>
+        </w:rPr>
+      </w:pPr>
+      <w:r>
+        <w:rPr>
+          <w:b/>
+          <w:sz w:val="32"/>
+        </w:rPr>
+        <w:lastRenderedPageBreak/>
+        <w:t>Schetsen:</w:t>
+      </w:r>
+      <w:r>
+        <w:rPr>
+          <w:noProof/>
+          <w:sz w:val="32"/>
+        </w:rPr>
+        <w:t xml:space="preserve"> </w:t>
+      </w:r>
+    </w:p>
+    <w:p>
+      <w:pPr>
+        <w:rPr>
+          <w:sz w:val="32"/>
+        </w:rPr>
+      </w:pPr>
+    </w:p>
+    <w:p>
+      <w:pPr>
+        <w:rPr>
+          <w:b/>
+          <w:sz w:val="32"/>
+        </w:rPr>
+      </w:pPr>
+      <w:r>
+        <w:rPr>
+          <w:b/>
+          <w:noProof/>
+          <w:sz w:val="32"/>
+        </w:rPr>
+        <mc:AlternateContent>
+          <mc:Choice Requires="wpg">
+            <w:drawing>
+              <wp:anchor distT="0" distB="0" distL="114300" distR="114300" simplePos="0" relativeHeight="251654144" behindDoc="0" locked="0" layoutInCell="1" allowOverlap="1" wp14:anchorId="3792B3E0" wp14:editId="79F2A5B8">
+                <wp:simplePos x="0" y="0"/>
+                <wp:positionH relativeFrom="column">
+                  <wp:posOffset>-4445</wp:posOffset>
+                </wp:positionH>
+                <wp:positionV relativeFrom="paragraph">
+                  <wp:posOffset>414021</wp:posOffset>
+                </wp:positionV>
+                <wp:extent cx="6400800" cy="4546600"/>
+                <wp:effectExtent l="0" t="0" r="0" b="6350"/>
+                <wp:wrapThrough wrapText="bothSides">
+                  <wp:wrapPolygon edited="0">
+                    <wp:start x="0" y="0"/>
+                    <wp:lineTo x="0" y="21540"/>
+                    <wp:lineTo x="21536" y="21540"/>
+                    <wp:lineTo x="21536" y="0"/>
+                    <wp:lineTo x="0" y="0"/>
+                  </wp:wrapPolygon>
+                </wp:wrapThrough>
+                <wp:docPr id="16" name="Groep 16"/>
+                <wp:cNvGraphicFramePr/>
+                <a:graphic xmlns:a="http://schemas.openxmlformats.org/drawingml/2006/main">
+                  <a:graphicData uri="http://schemas.microsoft.com/office/word/2010/wordprocessingGroup">
+                    <wpg:wgp>
+                      <wpg:cNvGrpSpPr/>
+                      <wpg:grpSpPr>
+                        <a:xfrm>
+                          <a:off x="0" y="0"/>
+                          <a:ext cx="6400800" cy="4546600"/>
+                          <a:chOff x="0" y="0"/>
+                          <a:chExt cx="6400800" cy="4546600"/>
+                        </a:xfrm>
+                      </wpg:grpSpPr>
+                      <pic:pic xmlns:pic="http://schemas.openxmlformats.org/drawingml/2006/picture">
+                        <pic:nvPicPr>
+                          <pic:cNvPr id="5" name="Afbeelding 5"/>
+                          <pic:cNvPicPr>
+                            <a:picLocks noChangeAspect="1"/>
+                          </pic:cNvPicPr>
+                        </pic:nvPicPr>
+                        <pic:blipFill rotWithShape="1">
+                          <a:blip r:embed="rId6">
+                            <a:extLst>
+                              <a:ext uri="{28A0092B-C50C-407E-A947-70E740481C1C}">
+                                <a14:useLocalDpi xmlns:a14="http://schemas.microsoft.com/office/drawing/2010/main" val="0"/>
+                              </a:ext>
+                            </a:extLst>
+                          </a:blip>
+                          <a:srcRect l="11423" t="5589" r="8611" b="588"/>
+                          <a:stretch/>
+                        </pic:blipFill>
+                        <pic:spPr bwMode="auto">
+                          <a:xfrm rot="10800000">
+                            <a:off x="0" y="0"/>
+                            <a:ext cx="6400800" cy="4226560"/>
+                          </a:xfrm>
+                          <a:prstGeom prst="rect">
+                            <a:avLst/>
+                          </a:prstGeom>
+                          <a:noFill/>
+                          <a:ln>
+                            <a:noFill/>
+                          </a:ln>
+                          <a:extLst>
+                            <a:ext uri="{53640926-AAD7-44D8-BBD7-CCE9431645EC}">
+                              <a14:shadowObscured xmlns:a14="http://schemas.microsoft.com/office/drawing/2010/main"/>
+                            </a:ext>
+                          </a:extLst>
+                        </pic:spPr>
+                      </pic:pic>
+                      <wps:wsp>
+                        <wps:cNvPr id="1" name="Tekstvak 1"/>
+                        <wps:cNvSpPr txBox="1"/>
+                        <wps:spPr>
+                          <a:xfrm>
+                            <a:off x="0" y="4279900"/>
+                            <a:ext cx="6400800" cy="266700"/>
+                          </a:xfrm>
+                          <a:prstGeom prst="rect">
+                            <a:avLst/>
+                          </a:prstGeom>
+                          <a:solidFill>
+                            <a:prstClr val="white"/>
+                          </a:solidFill>
+                          <a:ln>
+                            <a:noFill/>
+                          </a:ln>
+                        </wps:spPr>
+                        <wps:txbx>
+                          <w:txbxContent>
+                            <w:p>
+                              <w:pPr>
+                                <w:pStyle w:val="Bijschrift"/>
+                                <w:rPr>
+                                  <w:noProof/>
+                                  <w:sz w:val="32"/>
+                                </w:rPr>
+                              </w:pPr>
+                              <w:r>
+                                <w:t xml:space="preserve">Figuur </w:t>
+                              </w:r>
+                              <w:fldSimple w:instr=" SEQ Figuur \* ARABIC ">
+                                <w:r>
+                                  <w:rPr>
+                                    <w:noProof/>
+                                  </w:rPr>
+                                  <w:t>1</w:t>
+                                </w:r>
+                              </w:fldSimple>
+                              <w:r>
+                                <w:t xml:space="preserve">: </w:t>
+                              </w:r>
+                              <w:r>
+                                <w:t>Main menu</w:t>
+                              </w:r>
+                            </w:p>
+                          </w:txbxContent>
+                        </wps:txbx>
+                        <wps:bodyPr rot="0" spcFirstLastPara="0" vertOverflow="overflow" horzOverflow="overflow" vert="horz" wrap="square" lIns="0" tIns="0" rIns="0" bIns="0" numCol="1" spcCol="0" rtlCol="0" fromWordArt="0" anchor="t" anchorCtr="0" forceAA="0" compatLnSpc="1">
+                          <a:prstTxWarp prst="textNoShape">
+                            <a:avLst/>
+                          </a:prstTxWarp>
+                          <a:spAutoFit/>
+                        </wps:bodyPr>
+                      </wps:wsp>
+                    </wpg:wgp>
+                  </a:graphicData>
+                </a:graphic>
+              </wp:anchor>
+            </w:drawing>
+          </mc:Choice>
+          <mc:Fallback>
+            <w:pict>
+              <v:group w14:anchorId="3792B3E0" id="Groep 16" o:spid="_x0000_s1026" style="position:absolute;margin-left:-.35pt;margin-top:32.6pt;width:7in;height:358pt;z-index:251654144" coordsize="64008,45466" o:gfxdata="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">
+                <v:shapetype id="_x0000_t75" coordsize="21600,21600" o:spt="75" o:preferrelative="t" path="m@4@5l@4@11@9@11@9@5xe" filled="f" stroked="f">
+                  <v:stroke joinstyle="miter"/>
+                  <v:formulas>
+                    <v:f eqn="if lineDrawn pixelLineWidth 0"/>
+                    <v:f eqn="sum @0 1 0"/>
+                    <v:f eqn="sum 0 0 @1"/>
+                    <v:f eqn="prod @2 1 2"/>
+                    <v:f eqn="prod @3 21600 pixelWidth"/>
+                    <v:f eqn="prod @3 21600 pixelHeight"/>
+                    <v:f eqn="sum @0 0 1"/>
+                    <v:f eqn="prod @6 1 2"/>
+                    <v:f eqn="prod @7 21600 pixelWidth"/>
+                    <v:f eqn="sum @8 21600 0"/>
+                    <v:f eqn="prod @7 21600 pixelHeight"/>
+                    <v:f eqn="sum @10 21600 0"/>
+                  </v:formulas>
+                  <v:path o:extrusionok="f" gradientshapeok="t" o:connecttype="rect"/>
+                  <o:lock v:ext="edit" aspectratio="t"/>
+                </v:shapetype>
+                <v:shape id="Afbeelding 5" o:spid="_x0000_s1027" type="#_x0000_t75" style="position:absolute;width:64008;height:42265;rotation:180;visibility:visible;mso-wrap-style:square" o:gfxdata="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">
+                  <v:imagedata r:id="rId7" o:title="" croptop="3663f" cropbottom="385f" cropleft="7486f" cropright="5643f"/>
+                </v:shape>
+                <v:shapetype id="_x0000_t202" coordsize="21600,21600" o:spt="202" path="m,l,21600r21600,l21600,xe">
+                  <v:stroke joinstyle="miter"/>
+                  <v:path gradientshapeok="t" o:connecttype="rect"/>
+                </v:shapetype>
+                <v:shape id="Tekstvak 1" o:spid="_x0000_s1028" type="#_x0000_t202" style="position:absolute;top:42799;width:64008;height:2667;visibility:visible;mso-wrap-style:square;v-text-anchor:top" o:gfxdata="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" stroked="f">
+                  <v:textbox style="mso-fit-shape-to-text:t" inset="0,0,0,0">
+                    <w:txbxContent>
+                      <w:p>
+                        <w:pPr>
+                          <w:pStyle w:val="Bijschrift"/>
+                          <w:rPr>
+                            <w:noProof/>
+                            <w:sz w:val="32"/>
+                          </w:rPr>
+                        </w:pPr>
+                        <w:r>
+                          <w:t xml:space="preserve">Figuur </w:t>
+                        </w:r>
+                        <w:fldSimple w:instr=" SEQ Figuur \* ARABIC ">
+                          <w:r>
+                            <w:rPr>
+                              <w:noProof/>
+                            </w:rPr>
+                            <w:t>1</w:t>
+                          </w:r>
+                        </w:fldSimple>
+                        <w:r>
+                          <w:t xml:space="preserve">: </w:t>
+                        </w:r>
+                        <w:r>
+                          <w:t>Main menu</w:t>
+                        </w:r>
+                      </w:p>
+                    </w:txbxContent>
+                  </v:textbox>
+                </v:shape>
+                <w10:wrap type="through"/>
+              </v:group>
+            </w:pict>
+          </mc:Fallback>
+        </mc:AlternateContent>
+      </w:r>
+    </w:p>
+    <w:p>
+      <w:pPr>
+        <w:rPr>
+          <w:b/>
+          <w:sz w:val="32"/>
+        </w:rPr>
+      </w:pPr>
+    </w:p>
+    <w:p>
+      <w:pPr>
+        <w:rPr>
+          <w:noProof/>
+          <w:sz w:val="32"/>
+        </w:rPr>
+      </w:pPr>
+      <w:r>
+        <w:rPr>
+          <w:noProof/>
+          <w:sz w:val="32"/>
+        </w:rPr>
+        <w:lastRenderedPageBreak/>
+        <mc:AlternateContent>
+          <mc:Choice Requires="wpg">
+            <w:drawing>
+              <wp:anchor distT="0" distB="0" distL="114300" distR="114300" simplePos="0" relativeHeight="251666432" behindDoc="0" locked="0" layoutInCell="1" allowOverlap="1" wp14:anchorId="1B2FFA1C" wp14:editId="6CCC7A3A">
+                <wp:simplePos x="0" y="0"/>
+                <wp:positionH relativeFrom="column">
+                  <wp:posOffset>-199404</wp:posOffset>
+                </wp:positionH>
+                <wp:positionV relativeFrom="paragraph">
+                  <wp:posOffset>4693609</wp:posOffset>
+                </wp:positionV>
+                <wp:extent cx="6852285" cy="4089670"/>
+                <wp:effectExtent l="0" t="0" r="5715" b="6350"/>
+                <wp:wrapSquare wrapText="bothSides"/>
+                <wp:docPr id="21" name="Groep 21"/>
+                <wp:cNvGraphicFramePr/>
+                <a:graphic xmlns:a="http://schemas.openxmlformats.org/drawingml/2006/main">
+                  <a:graphicData uri="http://schemas.microsoft.com/office/word/2010/wordprocessingGroup">
+                    <wpg:wgp>
+                      <wpg:cNvGrpSpPr/>
+                      <wpg:grpSpPr>
+                        <a:xfrm>
+                          <a:off x="0" y="0"/>
+                          <a:ext cx="6852285" cy="4089670"/>
+                          <a:chOff x="0" y="0"/>
+                          <a:chExt cx="6852285" cy="4089670"/>
+                        </a:xfrm>
+                      </wpg:grpSpPr>
+                      <pic:pic xmlns:pic="http://schemas.openxmlformats.org/drawingml/2006/picture">
+                        <pic:nvPicPr>
+                          <pic:cNvPr id="11" name="Afbeelding 11"/>
+                          <pic:cNvPicPr>
+                            <a:picLocks noChangeAspect="1"/>
+                          </pic:cNvPicPr>
+                        </pic:nvPicPr>
+                        <pic:blipFill>
+                          <a:blip r:embed="rId8" cstate="print">
+                            <a:extLst>
+                              <a:ext uri="{28A0092B-C50C-407E-A947-70E740481C1C}">
+                                <a14:useLocalDpi xmlns:a14="http://schemas.microsoft.com/office/drawing/2010/main" val="0"/>
+                              </a:ext>
+                            </a:extLst>
+                          </a:blip>
+                          <a:srcRect/>
+                          <a:stretch>
+                            <a:fillRect/>
+                          </a:stretch>
+                        </pic:blipFill>
+                        <pic:spPr bwMode="auto">
+                          <a:xfrm>
+                            <a:off x="0" y="0"/>
+                            <a:ext cx="6852285" cy="3851910"/>
+                          </a:xfrm>
+                          <a:prstGeom prst="rect">
+                            <a:avLst/>
+                          </a:prstGeom>
+                          <a:noFill/>
+                          <a:ln>
+                            <a:noFill/>
+                          </a:ln>
+                        </pic:spPr>
+                      </pic:pic>
+                      <wps:wsp>
+                        <wps:cNvPr id="20" name="Tekstvak 20"/>
+                        <wps:cNvSpPr txBox="1"/>
+                        <wps:spPr>
+                          <a:xfrm>
+                            <a:off x="0" y="3822970"/>
+                            <a:ext cx="6852285" cy="266700"/>
+                          </a:xfrm>
+                          <a:prstGeom prst="rect">
+                            <a:avLst/>
+                          </a:prstGeom>
+                          <a:solidFill>
+                            <a:prstClr val="white"/>
+                          </a:solidFill>
+                          <a:ln>
+                            <a:noFill/>
+                          </a:ln>
+                        </wps:spPr>
+                        <wps:txbx>
+                          <w:txbxContent>
+                            <w:p>
+                              <w:pPr>
+                                <w:pStyle w:val="Bijschrift"/>
+                                <w:rPr>
+                                  <w:noProof/>
+                                  <w:sz w:val="32"/>
+                                </w:rPr>
+                              </w:pPr>
+                              <w:r>
+                                <w:t xml:space="preserve">Figuur </w:t>
+                              </w:r>
+                              <w:r>
+                                <w:t xml:space="preserve">3: </w:t>
+                              </w:r>
+                              <w:r>
+                                <w:t>Nadat je op w</w:t>
+                              </w:r>
+                              <w:r>
+                                <w:t>erel</w:t>
+                              </w:r>
+                              <w:r>
+                                <w:t>d 1 klikt zie je dit. Er staat eend, naar daar komt dan een bewusteloze eend.</w:t>
+                              </w:r>
+                            </w:p>
+                          </w:txbxContent>
+                        </wps:txbx>
+                        <wps:bodyPr rot="0" spcFirstLastPara="0" vertOverflow="overflow" horzOverflow="overflow" vert="horz" wrap="square" lIns="0" tIns="0" rIns="0" bIns="0" numCol="1" spcCol="0" rtlCol="0" fromWordArt="0" anchor="t" anchorCtr="0" forceAA="0" compatLnSpc="1">
+                          <a:prstTxWarp prst="textNoShape">
+                            <a:avLst/>
+                          </a:prstTxWarp>
+                          <a:spAutoFit/>
+                        </wps:bodyPr>
+                      </wps:wsp>
+                    </wpg:wgp>
+                  </a:graphicData>
+                </a:graphic>
+              </wp:anchor>
+            </w:drawing>
+          </mc:Choice>
+          <mc:Fallback>
+            <w:pict>
+              <v:group w14:anchorId="1B2FFA1C" id="Groep 21" o:spid="_x0000_s1029" style="position:absolute;margin-left:-15.7pt;margin-top:369.6pt;width:539.55pt;height:322pt;z-index:251666432" coordsize="68522,40896" o:gfxdata="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">
+                <v:shape id="Afbeelding 11" o:spid="_x0000_s1030" type="#_x0000_t75" style="position:absolute;width:68522;height:38519;visibility:visible;mso-wrap-style:square" o:gfxdata="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">
+                  <v:imagedata r:id="rId9" o:title=""/>
+                </v:shape>
+                <v:shape id="Tekstvak 20" o:spid="_x0000_s1031" type="#_x0000_t202" style="position:absolute;top:38229;width:68522;height:2667;visibility:visible;mso-wrap-style:square;v-text-anchor:top" o:gfxdata="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" stroked="f">
+                  <v:textbox style="mso-fit-shape-to-text:t" inset="0,0,0,0">
+                    <w:txbxContent>
+                      <w:p>
+                        <w:pPr>
+                          <w:pStyle w:val="Bijschrift"/>
+                          <w:rPr>
+                            <w:noProof/>
+                            <w:sz w:val="32"/>
+                          </w:rPr>
+                        </w:pPr>
+                        <w:r>
+                          <w:t xml:space="preserve">Figuur </w:t>
+                        </w:r>
+                        <w:r>
+                          <w:t xml:space="preserve">3: </w:t>
+                        </w:r>
+                        <w:r>
+                          <w:t>Nadat je op w</w:t>
+                        </w:r>
+                        <w:r>
+                          <w:t>erel</w:t>
+                        </w:r>
+                        <w:r>
+                          <w:t>d 1 klikt zie je dit. Er staat eend, naar daar komt dan een bewusteloze eend.</w:t>
+                        </w:r>
+                      </w:p>
+                    </w:txbxContent>
+                  </v:textbox>
+                </v:shape>
+                <w10:wrap type="square"/>
+              </v:group>
+            </w:pict>
+          </mc:Fallback>
+        </mc:AlternateContent>
+      </w:r>
+      <w:r>
+        <w:rPr>
+          <w:noProof/>
+          <w:sz w:val="32"/>
+        </w:rPr>
+        <mc:AlternateContent>
+          <mc:Choice Requires="wpg">
+            <w:drawing>
+              <wp:anchor distT="0" distB="0" distL="114300" distR="114300" simplePos="0" relativeHeight="251658240" behindDoc="0" locked="0" layoutInCell="1" allowOverlap="1" wp14:anchorId="1FD24879" wp14:editId="7B7A02F8">
+                <wp:simplePos x="0" y="0"/>
+                <wp:positionH relativeFrom="column">
+                  <wp:posOffset>2486</wp:posOffset>
+                </wp:positionH>
+                <wp:positionV relativeFrom="paragraph">
+                  <wp:posOffset>81</wp:posOffset>
+                </wp:positionV>
+                <wp:extent cx="6335246" cy="4690110"/>
+                <wp:effectExtent l="0" t="0" r="8890" b="0"/>
+                <wp:wrapSquare wrapText="bothSides"/>
+                <wp:docPr id="19" name="Groep 19"/>
+                <wp:cNvGraphicFramePr/>
+                <a:graphic xmlns:a="http://schemas.openxmlformats.org/drawingml/2006/main">
+                  <a:graphicData uri="http://schemas.microsoft.com/office/word/2010/wordprocessingGroup">
+                    <wpg:wgp>
+                      <wpg:cNvGrpSpPr/>
+                      <wpg:grpSpPr>
+                        <a:xfrm>
+                          <a:off x="0" y="0"/>
+                          <a:ext cx="6335246" cy="4690110"/>
+                          <a:chOff x="0" y="0"/>
+                          <a:chExt cx="6335246" cy="4690110"/>
+                        </a:xfrm>
+                      </wpg:grpSpPr>
+                      <pic:pic xmlns:pic="http://schemas.openxmlformats.org/drawingml/2006/picture">
+                        <pic:nvPicPr>
+                          <pic:cNvPr id="4" name="Afbeelding 4"/>
+                          <pic:cNvPicPr>
+                            <a:picLocks noChangeAspect="1"/>
+                          </pic:cNvPicPr>
+                        </pic:nvPicPr>
+                        <pic:blipFill rotWithShape="1">
+                          <a:blip r:embed="rId10">
+                            <a:extLst>
+                              <a:ext uri="{28A0092B-C50C-407E-A947-70E740481C1C}">
+                                <a14:useLocalDpi xmlns:a14="http://schemas.microsoft.com/office/drawing/2010/main" val="0"/>
+                              </a:ext>
+                            </a:extLst>
+                          </a:blip>
+                          <a:srcRect l="5409" t="7858" r="2348" b="16951"/>
+                          <a:stretch/>
+                        </pic:blipFill>
+                        <pic:spPr bwMode="auto">
+                          <a:xfrm rot="16200000">
+                            <a:off x="984885" y="-984885"/>
+                            <a:ext cx="4363720" cy="6333490"/>
+                          </a:xfrm>
+                          <a:prstGeom prst="rect">
+                            <a:avLst/>
+                          </a:prstGeom>
+                          <a:noFill/>
+                          <a:ln>
+                            <a:noFill/>
+                          </a:ln>
+                          <a:extLst>
+                            <a:ext uri="{53640926-AAD7-44D8-BBD7-CCE9431645EC}">
+                              <a14:shadowObscured xmlns:a14="http://schemas.microsoft.com/office/drawing/2010/main"/>
+                            </a:ext>
+                          </a:extLst>
+                        </pic:spPr>
+                      </pic:pic>
+                      <wps:wsp>
+                        <wps:cNvPr id="18" name="Tekstvak 18"/>
+                        <wps:cNvSpPr txBox="1"/>
+                        <wps:spPr>
+                          <a:xfrm>
+                            <a:off x="2391" y="4423410"/>
+                            <a:ext cx="6332855" cy="266700"/>
+                          </a:xfrm>
+                          <a:prstGeom prst="rect">
+                            <a:avLst/>
+                          </a:prstGeom>
+                          <a:solidFill>
+                            <a:prstClr val="white"/>
+                          </a:solidFill>
+                          <a:ln>
+                            <a:noFill/>
+                          </a:ln>
+                        </wps:spPr>
+                        <wps:txbx>
+                          <w:txbxContent>
+                            <w:p>
+                              <w:pPr>
+                                <w:pStyle w:val="Bijschrift"/>
+                                <w:rPr>
+                                  <w:noProof/>
+                                  <w:sz w:val="32"/>
+                                </w:rPr>
+                              </w:pPr>
+                              <w:r>
+                                <w:t xml:space="preserve">Figuur </w:t>
+                              </w:r>
+                              <w:r>
+                                <w:t xml:space="preserve">2: </w:t>
+                              </w:r>
+                              <w:r>
+                                <w:t>Eerste scherm na klikken op levels. Hier zie je de werelden.</w:t>
+                              </w:r>
+                            </w:p>
+                          </w:txbxContent>
+                        </wps:txbx>
+                        <wps:bodyPr rot="0" spcFirstLastPara="0" vertOverflow="overflow" horzOverflow="overflow" vert="horz" wrap="square" lIns="0" tIns="0" rIns="0" bIns="0" numCol="1" spcCol="0" rtlCol="0" fromWordArt="0" anchor="t" anchorCtr="0" forceAA="0" compatLnSpc="1">
+                          <a:prstTxWarp prst="textNoShape">
+                            <a:avLst/>
+                          </a:prstTxWarp>
+                          <a:spAutoFit/>
+                        </wps:bodyPr>
+                      </wps:wsp>
+                    </wpg:wgp>
+                  </a:graphicData>
+                </a:graphic>
+              </wp:anchor>
+            </w:drawing>
+          </mc:Choice>
+          <mc:Fallback>
+            <w:pict>
+              <v:group w14:anchorId="1FD24879" id="Groep 19" o:spid="_x0000_s1032" style="position:absolute;margin-left:.2pt;margin-top:0;width:498.85pt;height:369.3pt;z-index:251658240" coordsize="63352,46901" o:gfxdata="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">
+                <v:shape id="Afbeelding 4" o:spid="_x0000_s1033" type="#_x0000_t75" style="position:absolute;left:9848;top:-9848;width:43637;height:63334;rotation:-90;visibility:visible;mso-wrap-style:square" o:gfxdata="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">
+                  <v:imagedata r:id="rId11" o:title="" croptop="5150f" cropbottom="11109f" cropleft="3545f" cropright="1539f"/>
+                </v:shape>
+                <v:shape id="Tekstvak 18" o:spid="_x0000_s1034" type="#_x0000_t202" style="position:absolute;left:23;top:44234;width:63329;height:2667;visibility:visible;mso-wrap-style:square;v-text-anchor:top" o:gfxdata="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" stroked="f">
+                  <v:textbox style="mso-fit-shape-to-text:t" inset="0,0,0,0">
+                    <w:txbxContent>
+                      <w:p>
+                        <w:pPr>
+                          <w:pStyle w:val="Bijschrift"/>
+                          <w:rPr>
+                            <w:noProof/>
+                            <w:sz w:val="32"/>
+                          </w:rPr>
+                        </w:pPr>
+                        <w:r>
+                          <w:t xml:space="preserve">Figuur </w:t>
+                        </w:r>
+                        <w:r>
+                          <w:t xml:space="preserve">2: </w:t>
+                        </w:r>
+                        <w:r>
+                          <w:t>Eerste scherm na klikken op levels. Hier zie je de werelden.</w:t>
+                        </w:r>
+                      </w:p>
+                    </w:txbxContent>
+                  </v:textbox>
+                </v:shape>
+                <w10:wrap type="square"/>
+              </v:group>
+            </w:pict>
+          </mc:Fallback>
+        </mc:AlternateContent>
+      </w:r>
+    </w:p>
+    <w:p>
+      <w:pPr>
+        <w:rPr>
+          <w:noProof/>
+          <w:sz w:val="32"/>
+        </w:rPr>
+      </w:pPr>
+      <w:r>
+        <w:rPr>
+          <w:noProof/>
+          <w:sz w:val="32"/>
+        </w:rPr>
+        <w:lastRenderedPageBreak/>
+        <mc:AlternateContent>
+          <mc:Choice Requires="wpg">
+            <w:drawing>
+              <wp:anchor distT="0" distB="0" distL="114300" distR="114300" simplePos="0" relativeHeight="251672576" behindDoc="0" locked="0" layoutInCell="1" allowOverlap="1" wp14:anchorId="77C416C2" wp14:editId="12D0E6B2">
+                <wp:simplePos x="0" y="0"/>
+                <wp:positionH relativeFrom="column">
+                  <wp:posOffset>-365990</wp:posOffset>
+                </wp:positionH>
+                <wp:positionV relativeFrom="paragraph">
+                  <wp:posOffset>4677546</wp:posOffset>
+                </wp:positionV>
+                <wp:extent cx="6572885" cy="4211955"/>
+                <wp:effectExtent l="0" t="0" r="0" b="0"/>
+                <wp:wrapSquare wrapText="bothSides"/>
+                <wp:docPr id="25" name="Groep 25"/>
+                <wp:cNvGraphicFramePr/>
+                <a:graphic xmlns:a="http://schemas.openxmlformats.org/drawingml/2006/main">
+                  <a:graphicData uri="http://schemas.microsoft.com/office/word/2010/wordprocessingGroup">
+                    <wpg:wgp>
+                      <wpg:cNvGrpSpPr/>
+                      <wpg:grpSpPr>
+                        <a:xfrm>
+                          <a:off x="0" y="0"/>
+                          <a:ext cx="6572885" cy="4211955"/>
+                          <a:chOff x="0" y="0"/>
+                          <a:chExt cx="6572885" cy="4211955"/>
+                        </a:xfrm>
+                      </wpg:grpSpPr>
+                      <pic:pic xmlns:pic="http://schemas.openxmlformats.org/drawingml/2006/picture">
+                        <pic:nvPicPr>
+                          <pic:cNvPr id="10" name="Afbeelding 10"/>
+                          <pic:cNvPicPr>
+                            <a:picLocks noChangeAspect="1"/>
+                          </pic:cNvPicPr>
+                        </pic:nvPicPr>
+                        <pic:blipFill rotWithShape="1">
+                          <a:blip r:embed="rId12" cstate="print">
+                            <a:extLst>
+                              <a:ext uri="{28A0092B-C50C-407E-A947-70E740481C1C}">
+                                <a14:useLocalDpi xmlns:a14="http://schemas.microsoft.com/office/drawing/2010/main" val="0"/>
+                              </a:ext>
+                            </a:extLst>
+                          </a:blip>
+                          <a:srcRect l="5970" r="6302"/>
+                          <a:stretch/>
+                        </pic:blipFill>
+                        <pic:spPr bwMode="auto">
+                          <a:xfrm>
+                            <a:off x="0" y="0"/>
+                            <a:ext cx="6572885" cy="4211955"/>
+                          </a:xfrm>
+                          <a:prstGeom prst="rect">
+                            <a:avLst/>
+                          </a:prstGeom>
+                          <a:noFill/>
+                          <a:ln>
+                            <a:noFill/>
+                          </a:ln>
+                          <a:extLst>
+                            <a:ext uri="{53640926-AAD7-44D8-BBD7-CCE9431645EC}">
+                              <a14:shadowObscured xmlns:a14="http://schemas.microsoft.com/office/drawing/2010/main"/>
+                            </a:ext>
+                          </a:extLst>
+                        </pic:spPr>
+                      </pic:pic>
+                      <wps:wsp>
+                        <wps:cNvPr id="24" name="Tekstvak 24"/>
+                        <wps:cNvSpPr txBox="1"/>
+                        <wps:spPr>
+                          <a:xfrm>
+                            <a:off x="0" y="3939702"/>
+                            <a:ext cx="6572885" cy="266700"/>
+                          </a:xfrm>
+                          <a:prstGeom prst="rect">
+                            <a:avLst/>
+                          </a:prstGeom>
+                          <a:solidFill>
+                            <a:prstClr val="white"/>
+                          </a:solidFill>
+                          <a:ln>
+                            <a:noFill/>
+                          </a:ln>
+                        </wps:spPr>
+                        <wps:txbx>
+                          <w:txbxContent>
+                            <w:p>
+                              <w:pPr>
+                                <w:pStyle w:val="Bijschrift"/>
+                                <w:rPr>
+                                  <w:noProof/>
+                                  <w:sz w:val="32"/>
+                                </w:rPr>
+                              </w:pPr>
+                              <w:r>
+                                <w:t>Figuur 5: Als je voor Skills kiest zie je dit.</w:t>
+                              </w:r>
+                            </w:p>
+                          </w:txbxContent>
+                        </wps:txbx>
+                        <wps:bodyPr rot="0" spcFirstLastPara="0" vertOverflow="overflow" horzOverflow="overflow" vert="horz" wrap="square" lIns="0" tIns="0" rIns="0" bIns="0" numCol="1" spcCol="0" rtlCol="0" fromWordArt="0" anchor="t" anchorCtr="0" forceAA="0" compatLnSpc="1">
+                          <a:prstTxWarp prst="textNoShape">
+                            <a:avLst/>
+                          </a:prstTxWarp>
+                          <a:spAutoFit/>
+                        </wps:bodyPr>
+                      </wps:wsp>
+                    </wpg:wgp>
+                  </a:graphicData>
+                </a:graphic>
+                <wp14:sizeRelH relativeFrom="margin">
+                  <wp14:pctWidth>0</wp14:pctWidth>
+                </wp14:sizeRelH>
+                <wp14:sizeRelV relativeFrom="margin">
+                  <wp14:pctHeight>0</wp14:pctHeight>
+                </wp14:sizeRelV>
+              </wp:anchor>
+            </w:drawing>
+          </mc:Choice>
+          <mc:Fallback>
+            <w:pict>
+              <v:group w14:anchorId="77C416C2" id="Groep 25" o:spid="_x0000_s1035" style="position:absolute;margin-left:-28.8pt;margin-top:368.3pt;width:517.55pt;height:331.65pt;z-index:251672576;mso-width-relative:margin;mso-height-relative:margin" coordsize="65728,42119" o:gfxdata="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">
+                <v:shape id="Afbeelding 10" o:spid="_x0000_s1036" type="#_x0000_t75" style="position:absolute;width:65728;height:42119;visibility:visible;mso-wrap-style:square" o:gfxdata="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">
+                  <v:imagedata r:id="rId13" o:title="" cropleft="3912f" cropright="4130f"/>
+                </v:shape>
+                <v:shape id="Tekstvak 24" o:spid="_x0000_s1037" type="#_x0000_t202" style="position:absolute;top:39397;width:65728;height:2667;visibility:visible;mso-wrap-style:square;v-text-anchor:top" o:gfxdata="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" stroked="f">
+                  <v:textbox style="mso-fit-shape-to-text:t" inset="0,0,0,0">
+                    <w:txbxContent>
+                      <w:p>
+                        <w:pPr>
+                          <w:pStyle w:val="Bijschrift"/>
+                          <w:rPr>
+                            <w:noProof/>
+                            <w:sz w:val="32"/>
+                          </w:rPr>
+                        </w:pPr>
+                        <w:r>
+                          <w:t>Figuur 5: Als je voor Skills kiest zie je dit.</w:t>
+                        </w:r>
+                      </w:p>
+                    </w:txbxContent>
+                  </v:textbox>
+                </v:shape>
+                <w10:wrap type="square"/>
+              </v:group>
+            </w:pict>
+          </mc:Fallback>
+        </mc:AlternateContent>
+      </w:r>
+      <w:r>
+        <w:rPr>
+          <w:noProof/>
+          <w:sz w:val="32"/>
+        </w:rPr>
+        <mc:AlternateContent>
+          <mc:Choice Requires="wpg">
+            <w:drawing>
+              <wp:anchor distT="0" distB="0" distL="114300" distR="114300" simplePos="0" relativeHeight="251669504" behindDoc="0" locked="0" layoutInCell="1" allowOverlap="1" wp14:anchorId="1E12AA2C" wp14:editId="732F0537">
+                <wp:simplePos x="0" y="0"/>
+                <wp:positionH relativeFrom="column">
+                  <wp:posOffset>-296680</wp:posOffset>
+                </wp:positionH>
+                <wp:positionV relativeFrom="paragraph">
+                  <wp:posOffset>230</wp:posOffset>
+                </wp:positionV>
+                <wp:extent cx="6503035" cy="4731385"/>
+                <wp:effectExtent l="0" t="0" r="0" b="0"/>
+                <wp:wrapSquare wrapText="bothSides"/>
+                <wp:docPr id="23" name="Groep 23"/>
+                <wp:cNvGraphicFramePr/>
+                <a:graphic xmlns:a="http://schemas.openxmlformats.org/drawingml/2006/main">
+                  <a:graphicData uri="http://schemas.microsoft.com/office/word/2010/wordprocessingGroup">
+                    <wpg:wgp>
+                      <wpg:cNvGrpSpPr/>
+                      <wpg:grpSpPr>
+                        <a:xfrm>
+                          <a:off x="0" y="0"/>
+                          <a:ext cx="6503035" cy="4731385"/>
+                          <a:chOff x="0" y="0"/>
+                          <a:chExt cx="6503035" cy="4731385"/>
+                        </a:xfrm>
+                      </wpg:grpSpPr>
+                      <pic:pic xmlns:pic="http://schemas.openxmlformats.org/drawingml/2006/picture">
+                        <pic:nvPicPr>
+                          <pic:cNvPr id="9" name="Afbeelding 9"/>
+                          <pic:cNvPicPr>
+                            <a:picLocks noChangeAspect="1"/>
+                          </pic:cNvPicPr>
+                        </pic:nvPicPr>
+                        <pic:blipFill rotWithShape="1">
+                          <a:blip r:embed="rId14" cstate="print">
+                            <a:extLst>
+                              <a:ext uri="{28A0092B-C50C-407E-A947-70E740481C1C}">
+                                <a14:useLocalDpi xmlns:a14="http://schemas.microsoft.com/office/drawing/2010/main" val="0"/>
+                              </a:ext>
+                            </a:extLst>
+                          </a:blip>
+                          <a:srcRect l="7795" r="9121"/>
+                          <a:stretch/>
+                        </pic:blipFill>
+                        <pic:spPr bwMode="auto">
+                          <a:xfrm>
+                            <a:off x="0" y="0"/>
+                            <a:ext cx="6503035" cy="4400550"/>
+                          </a:xfrm>
+                          <a:prstGeom prst="rect">
+                            <a:avLst/>
+                          </a:prstGeom>
+                          <a:noFill/>
+                          <a:ln>
+                            <a:noFill/>
+                          </a:ln>
+                          <a:extLst>
+                            <a:ext uri="{53640926-AAD7-44D8-BBD7-CCE9431645EC}">
+                              <a14:shadowObscured xmlns:a14="http://schemas.microsoft.com/office/drawing/2010/main"/>
+                            </a:ext>
+                          </a:extLst>
+                        </pic:spPr>
+                      </pic:pic>
+                      <wps:wsp>
+                        <wps:cNvPr id="22" name="Tekstvak 22"/>
+                        <wps:cNvSpPr txBox="1"/>
+                        <wps:spPr>
+                          <a:xfrm>
+                            <a:off x="0" y="4464685"/>
+                            <a:ext cx="6503035" cy="266700"/>
+                          </a:xfrm>
+                          <a:prstGeom prst="rect">
+                            <a:avLst/>
+                          </a:prstGeom>
+                          <a:solidFill>
+                            <a:prstClr val="white"/>
+                          </a:solidFill>
+                          <a:ln>
+                            <a:noFill/>
+                          </a:ln>
+                        </wps:spPr>
+                        <wps:txbx>
+                          <w:txbxContent>
+                            <w:p>
+                              <w:pPr>
+                                <w:pStyle w:val="Bijschrift"/>
+                                <w:rPr>
+                                  <w:noProof/>
+                                  <w:sz w:val="32"/>
+                                </w:rPr>
+                              </w:pPr>
+                              <w:r>
+                                <w:t xml:space="preserve">Figuur 4: Als je in het hoofdmenu op Shop klikt zie je dit als eerste. Keuze uit gun shop of </w:t>
+                              </w:r>
+                              <w:proofErr w:type="spellStart"/>
+                              <w:r>
+                                <w:t>skill</w:t>
+                              </w:r>
+                              <w:proofErr w:type="spellEnd"/>
+                              <w:r>
+                                <w:t xml:space="preserve"> points upgraden.</w:t>
+                              </w:r>
+                            </w:p>
+                          </w:txbxContent>
+                        </wps:txbx>
+                        <wps:bodyPr rot="0" spcFirstLastPara="0" vertOverflow="overflow" horzOverflow="overflow" vert="horz" wrap="square" lIns="0" tIns="0" rIns="0" bIns="0" numCol="1" spcCol="0" rtlCol="0" fromWordArt="0" anchor="t" anchorCtr="0" forceAA="0" compatLnSpc="1">
+                          <a:prstTxWarp prst="textNoShape">
+                            <a:avLst/>
+                          </a:prstTxWarp>
+                          <a:spAutoFit/>
+                        </wps:bodyPr>
+                      </wps:wsp>
+                    </wpg:wgp>
+                  </a:graphicData>
+                </a:graphic>
+              </wp:anchor>
+            </w:drawing>
+          </mc:Choice>
+          <mc:Fallback>
+            <w:pict>
+              <v:group w14:anchorId="1E12AA2C" id="Groep 23" o:spid="_x0000_s1038" style="position:absolute;margin-left:-23.35pt;margin-top:0;width:512.05pt;height:372.55pt;z-index:251669504" coordsize="65030,47313" o:gfxdata="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">
+                <v:shape id="Afbeelding 9" o:spid="_x0000_s1039" type="#_x0000_t75" style="position:absolute;width:65030;height:44005;visibility:visible;mso-wrap-style:square" o:gfxdata="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">
+                  <v:imagedata r:id="rId15" o:title="" cropleft="5109f" cropright="5978f"/>
+                </v:shape>
+                <v:shape id="Tekstvak 22" o:spid="_x0000_s1040" type="#_x0000_t202" style="position:absolute;top:44646;width:65030;height:2667;visibility:visible;mso-wrap-style:square;v-text-anchor:top" o:gfxdata="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" stroked="f">
+                  <v:textbox style="mso-fit-shape-to-text:t" inset="0,0,0,0">
+                    <w:txbxContent>
+                      <w:p>
+                        <w:pPr>
+                          <w:pStyle w:val="Bijschrift"/>
+                          <w:rPr>
+                            <w:noProof/>
+                            <w:sz w:val="32"/>
+                          </w:rPr>
+                        </w:pPr>
+                        <w:r>
+                          <w:t xml:space="preserve">Figuur 4: Als je in het hoofdmenu op Shop klikt zie je dit als eerste. Keuze uit gun shop of </w:t>
+                        </w:r>
+                        <w:proofErr w:type="spellStart"/>
+                        <w:r>
+                          <w:t>skill</w:t>
+                        </w:r>
+                        <w:proofErr w:type="spellEnd"/>
+                        <w:r>
+                          <w:t xml:space="preserve"> points upgraden.</w:t>
+                        </w:r>
+                      </w:p>
+                    </w:txbxContent>
+                  </v:textbox>
+                </v:shape>
+                <w10:wrap type="square"/>
+              </v:group>
+            </w:pict>
+          </mc:Fallback>
+        </mc:AlternateContent>
+      </w:r>
+    </w:p>
+    <w:p>
+      <w:pPr>
+        <w:rPr>
+          <w:noProof/>
+          <w:sz w:val="32"/>
+        </w:rPr>
+      </w:pPr>
+      <w:r>
+        <w:rPr>
+          <w:noProof/>
+        </w:rPr>
+        <w:lastRenderedPageBreak/>
+        <mc:AlternateContent>
+          <mc:Choice Requires="wpg">
+            <w:drawing>
+              <wp:anchor distT="0" distB="0" distL="114300" distR="114300" simplePos="0" relativeHeight="251677696" behindDoc="0" locked="0" layoutInCell="1" allowOverlap="1" wp14:anchorId="62BB6828" wp14:editId="6DE804EA">
+                <wp:simplePos x="0" y="0"/>
+                <wp:positionH relativeFrom="column">
+                  <wp:posOffset>-607965</wp:posOffset>
+                </wp:positionH>
+                <wp:positionV relativeFrom="paragraph">
+                  <wp:posOffset>5052898</wp:posOffset>
+                </wp:positionV>
+                <wp:extent cx="5760720" cy="3836751"/>
+                <wp:effectExtent l="0" t="0" r="0" b="0"/>
+                <wp:wrapSquare wrapText="bothSides"/>
+                <wp:docPr id="28" name="Groep 28"/>
+                <wp:cNvGraphicFramePr/>
+                <a:graphic xmlns:a="http://schemas.openxmlformats.org/drawingml/2006/main">
+                  <a:graphicData uri="http://schemas.microsoft.com/office/word/2010/wordprocessingGroup">
+                    <wpg:wgp>
+                      <wpg:cNvGrpSpPr/>
+                      <wpg:grpSpPr>
+                        <a:xfrm>
+                          <a:off x="0" y="0"/>
+                          <a:ext cx="5760720" cy="3836751"/>
+                          <a:chOff x="0" y="0"/>
+                          <a:chExt cx="5760720" cy="3836751"/>
+                        </a:xfrm>
+                      </wpg:grpSpPr>
+                      <pic:pic xmlns:pic="http://schemas.openxmlformats.org/drawingml/2006/picture">
+                        <pic:nvPicPr>
+                          <pic:cNvPr id="12" name="Afbeelding 12"/>
+                          <pic:cNvPicPr>
+                            <a:picLocks noChangeAspect="1"/>
+                          </pic:cNvPicPr>
+                        </pic:nvPicPr>
+                        <pic:blipFill rotWithShape="1">
+                          <a:blip r:embed="rId16" cstate="print">
+                            <a:extLst>
+                              <a:ext uri="{28A0092B-C50C-407E-A947-70E740481C1C}">
+                                <a14:useLocalDpi xmlns:a14="http://schemas.microsoft.com/office/drawing/2010/main" val="0"/>
+                              </a:ext>
+                            </a:extLst>
+                          </a:blip>
+                          <a:srcRect l="4644" r="6965"/>
+                          <a:stretch/>
+                        </pic:blipFill>
+                        <pic:spPr bwMode="auto">
+                          <a:xfrm>
+                            <a:off x="0" y="0"/>
+                            <a:ext cx="5760720" cy="3663950"/>
+                          </a:xfrm>
+                          <a:prstGeom prst="rect">
+                            <a:avLst/>
+                          </a:prstGeom>
+                          <a:noFill/>
+                          <a:ln>
+                            <a:noFill/>
+                          </a:ln>
+                          <a:extLst>
+                            <a:ext uri="{53640926-AAD7-44D8-BBD7-CCE9431645EC}">
+                              <a14:shadowObscured xmlns:a14="http://schemas.microsoft.com/office/drawing/2010/main"/>
+                            </a:ext>
+                          </a:extLst>
+                        </pic:spPr>
+                      </pic:pic>
+                      <wps:wsp>
+                        <wps:cNvPr id="27" name="Tekstvak 27"/>
+                        <wps:cNvSpPr txBox="1"/>
+                        <wps:spPr>
+                          <a:xfrm>
+                            <a:off x="0" y="3570051"/>
+                            <a:ext cx="5760720" cy="266700"/>
+                          </a:xfrm>
+                          <a:prstGeom prst="rect">
+                            <a:avLst/>
+                          </a:prstGeom>
+                          <a:solidFill>
+                            <a:prstClr val="white"/>
+                          </a:solidFill>
+                          <a:ln>
+                            <a:noFill/>
+                          </a:ln>
+                        </wps:spPr>
+                        <wps:txbx>
+                          <w:txbxContent>
+                            <w:p>
+                              <w:pPr>
+                                <w:pStyle w:val="Bijschrift"/>
+                                <w:rPr>
+                                  <w:noProof/>
+                                  <w:sz w:val="32"/>
+                                </w:rPr>
+                              </w:pPr>
+                              <w:r>
+                                <w:t xml:space="preserve">Figuur 7: Hier gaat het om het </w:t>
+                              </w:r>
+                              <w:proofErr w:type="spellStart"/>
+                              <w:r>
+                                <w:t>settings</w:t>
+                              </w:r>
+                              <w:proofErr w:type="spellEnd"/>
+                              <w:r>
+                                <w:t xml:space="preserve"> menu rechtsboven. Dit zijn de instellingen.</w:t>
+                              </w:r>
+                            </w:p>
+                          </w:txbxContent>
+                        </wps:txbx>
+                        <wps:bodyPr rot="0" spcFirstLastPara="0" vertOverflow="overflow" horzOverflow="overflow" vert="horz" wrap="square" lIns="0" tIns="0" rIns="0" bIns="0" numCol="1" spcCol="0" rtlCol="0" fromWordArt="0" anchor="t" anchorCtr="0" forceAA="0" compatLnSpc="1">
+                          <a:prstTxWarp prst="textNoShape">
+                            <a:avLst/>
+                          </a:prstTxWarp>
+                          <a:spAutoFit/>
+                        </wps:bodyPr>
+                      </wps:wsp>
+                    </wpg:wgp>
+                  </a:graphicData>
+                </a:graphic>
+              </wp:anchor>
+            </w:drawing>
+          </mc:Choice>
+          <mc:Fallback>
+            <w:pict>
+              <v:group w14:anchorId="62BB6828" id="Groep 28" o:spid="_x0000_s1041" style="position:absolute;margin-left:-47.85pt;margin-top:397.85pt;width:453.6pt;height:302.1pt;z-index:251677696" coordsize="57607,38367" o:gfxdata="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">
+                <v:shape id="Afbeelding 12" o:spid="_x0000_s1042" type="#_x0000_t75" style="position:absolute;width:57607;height:36639;visibility:visible;mso-wrap-style:square" o:gfxdata="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">
+                  <v:imagedata r:id="rId17" o:title="" cropleft="3043f" cropright="4565f"/>
+                </v:shape>
+                <v:shape id="Tekstvak 27" o:spid="_x0000_s1043" type="#_x0000_t202" style="position:absolute;top:35700;width:57607;height:2667;visibility:visible;mso-wrap-style:square;v-text-anchor:top" o:gfxdata="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" stroked="f">
+                  <v:textbox style="mso-fit-shape-to-text:t" inset="0,0,0,0">
+                    <w:txbxContent>
+                      <w:p>
+                        <w:pPr>
+                          <w:pStyle w:val="Bijschrift"/>
+                          <w:rPr>
+                            <w:noProof/>
+                            <w:sz w:val="32"/>
+                          </w:rPr>
+                        </w:pPr>
+                        <w:r>
+                          <w:t xml:space="preserve">Figuur 7: Hier gaat het om het </w:t>
+                        </w:r>
+                        <w:proofErr w:type="spellStart"/>
+                        <w:r>
+                          <w:t>settings</w:t>
+                        </w:r>
+                        <w:proofErr w:type="spellEnd"/>
+                        <w:r>
+                          <w:t xml:space="preserve"> menu rechtsboven. Dit zijn de instellingen.</w:t>
+                        </w:r>
+                      </w:p>
+                    </w:txbxContent>
+                  </v:textbox>
+                </v:shape>
+                <w10:wrap type="square"/>
+              </v:group>
+            </w:pict>
+          </mc:Fallback>
+        </mc:AlternateContent>
+      </w:r>
+      <w:r>
+        <w:rPr>
+          <w:noProof/>
+        </w:rPr>
+        <mc:AlternateContent>
+          <mc:Choice Requires="wps">
+            <w:drawing>
+              <wp:anchor distT="0" distB="0" distL="114300" distR="114300" simplePos="0" relativeHeight="251674624" behindDoc="0" locked="0" layoutInCell="1" allowOverlap="1" wp14:anchorId="0CB650E1" wp14:editId="7911819C">
+                <wp:simplePos x="0" y="0"/>
+                <wp:positionH relativeFrom="column">
+                  <wp:posOffset>-433070</wp:posOffset>
+                </wp:positionH>
+                <wp:positionV relativeFrom="paragraph">
+                  <wp:posOffset>4419600</wp:posOffset>
+                </wp:positionV>
+                <wp:extent cx="5966460" cy="635"/>
+                <wp:effectExtent l="0" t="0" r="0" b="0"/>
+                <wp:wrapSquare wrapText="bothSides"/>
+                <wp:docPr id="26" name="Tekstvak 26"/>
+                <wp:cNvGraphicFramePr/>
+                <a:graphic xmlns:a="http://schemas.openxmlformats.org/drawingml/2006/main">
+                  <a:graphicData uri="http://schemas.microsoft.com/office/word/2010/wordprocessingShape">
+                    <wps:wsp>
+                      <wps:cNvSpPr txBox="1"/>
+                      <wps:spPr>
+                        <a:xfrm>
+                          <a:off x="0" y="0"/>
+                          <a:ext cx="5966460" cy="635"/>
+                        </a:xfrm>
+                        <a:prstGeom prst="rect">
+                          <a:avLst/>
+                        </a:prstGeom>
+                        <a:solidFill>
+                          <a:prstClr val="white"/>
+                        </a:solidFill>
+                        <a:ln>
+                          <a:noFill/>
+                        </a:ln>
+                      </wps:spPr>
+                      <wps:txbx>
+                        <w:txbxContent>
+                          <w:p>
+                            <w:pPr>
+                              <w:pStyle w:val="Bijschrift"/>
+                              <w:rPr>
+                                <w:noProof/>
+                                <w:sz w:val="32"/>
+                              </w:rPr>
+                            </w:pPr>
+                            <w:r>
+                              <w:t xml:space="preserve">Figuur 6: Dit is de </w:t>
+                            </w:r>
+                            <w:proofErr w:type="spellStart"/>
+                            <w:r>
+                              <w:t>Gunshop</w:t>
+                            </w:r>
+                            <w:proofErr w:type="spellEnd"/>
+                            <w:r>
+                              <w:t>.</w:t>
+                            </w:r>
+                          </w:p>
+                        </w:txbxContent>
+                      </wps:txbx>
+                      <wps:bodyPr rot="0" spcFirstLastPara="0" vertOverflow="overflow" horzOverflow="overflow" vert="horz" wrap="square" lIns="0" tIns="0" rIns="0" bIns="0" numCol="1" spcCol="0" rtlCol="0" fromWordArt="0" anchor="t" anchorCtr="0" forceAA="0" compatLnSpc="1">
+                        <a:prstTxWarp prst="textNoShape">
+                          <a:avLst/>
+                        </a:prstTxWarp>
+                        <a:spAutoFit/>
+                      </wps:bodyPr>
+                    </wps:wsp>
+                  </a:graphicData>
+                </a:graphic>
+              </wp:anchor>
+            </w:drawing>
+          </mc:Choice>
+          <mc:Fallback>
+            <w:pict>
+              <v:shape w14:anchorId="0CB650E1" id="Tekstvak 26" o:spid="_x0000_s1044" type="#_x0000_t202" style="position:absolute;margin-left:-34.1pt;margin-top:348pt;width:469.8pt;height:.05pt;z-index:251674624;visibility:visible;mso-wrap-style:square;mso-wrap-distance-left:9pt;mso-wrap-distance-top:0;mso-wrap-distance-right:9pt;mso-wrap-distance-bottom:0;mso-position-horizontal:absolute;mso-position-horizontal-relative:text;mso-position-vertical:absolute;mso-position-vertical-relative:text;v-text-anchor:top" o:gfxdata="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" stroked="f">
+                <v:textbox style="mso-fit-shape-to-text:t" inset="0,0,0,0">
+                  <w:txbxContent>
+                    <w:p>
+                      <w:pPr>
+                        <w:pStyle w:val="Bijschrift"/>
+                        <w:rPr>
+                          <w:noProof/>
+                          <w:sz w:val="32"/>
+                        </w:rPr>
+                      </w:pPr>
+                      <w:r>
+                        <w:t xml:space="preserve">Figuur 6: Dit is de </w:t>
+                      </w:r>
+                      <w:proofErr w:type="spellStart"/>
+                      <w:r>
+                        <w:t>Gunshop</w:t>
+                      </w:r>
+                      <w:proofErr w:type="spellEnd"/>
+                      <w:r>
+                        <w:t>.</w:t>
+                      </w:r>
+                    </w:p>
+                  </w:txbxContent>
+                </v:textbox>
+                <w10:wrap type="square"/>
+              </v:shape>
+            </w:pict>
+          </mc:Fallback>
+        </mc:AlternateContent>
+      </w:r>
+      <w:r>
+        <w:rPr>
+          <w:noProof/>
+          <w:sz w:val="32"/>
+        </w:rPr>
+        <w:drawing>
+          <wp:anchor distT="0" distB="0" distL="114300" distR="114300" simplePos="0" relativeHeight="251660288" behindDoc="0" locked="0" layoutInCell="1" allowOverlap="1" wp14:anchorId="0097566F" wp14:editId="2FA64093">
+            <wp:simplePos x="0" y="0"/>
+            <wp:positionH relativeFrom="column">
+              <wp:posOffset>-433097</wp:posOffset>
+            </wp:positionH>
+            <wp:positionV relativeFrom="paragraph">
+              <wp:posOffset>-297</wp:posOffset>
+            </wp:positionV>
+            <wp:extent cx="5966460" cy="4362450"/>
+            <wp:effectExtent l="0" t="0" r="0" b="0"/>
+            <wp:wrapSquare wrapText="bothSides"/>
+            <wp:docPr id="3" name="Afbeelding 3"/>
+            <wp:cNvGraphicFramePr>
+              <a:graphicFrameLocks xmlns:a="http://schemas.openxmlformats.org/drawingml/2006/main" noChangeAspect="1"/>
+            </wp:cNvGraphicFramePr>
+            <a:graphic xmlns:a="http://schemas.openxmlformats.org/drawingml/2006/main">
+              <a:graphicData uri="http://schemas.openxmlformats.org/drawingml/2006/picture">
+                <pic:pic xmlns:pic="http://schemas.openxmlformats.org/drawingml/2006/picture">
+                  <pic:nvPicPr>
+                    <pic:cNvPr id="0" name="Picture 3"/>
+                    <pic:cNvPicPr>
+                      <a:picLocks noChangeAspect="1" noChangeArrowheads="1"/>
+                    </pic:cNvPicPr>
+                  </pic:nvPicPr>
+                  <pic:blipFill rotWithShape="1">
+                    <a:blip r:embed="rId18">
+                      <a:extLst>
+                        <a:ext uri="{28A0092B-C50C-407E-A947-70E740481C1C}">
+                          <a14:useLocalDpi xmlns:a14="http://schemas.microsoft.com/office/drawing/2010/main" val="0"/>
+                        </a:ext>
+                      </a:extLst>
+                    </a:blip>
+                    <a:srcRect l="6291" t="1764" r="19206" b="1470"/>
+                    <a:stretch/>
+                  </pic:blipFill>
+                  <pic:spPr bwMode="auto">
+                    <a:xfrm>
+                      <a:off x="0" y="0"/>
+                      <a:ext cx="5966460" cy="4362450"/>
+                    </a:xfrm>
+                    <a:prstGeom prst="rect">
+                      <a:avLst/>
+                    </a:prstGeom>
+                    <a:noFill/>
+                    <a:ln>
+                      <a:noFill/>
+                    </a:ln>
+                    <a:extLst>
+                      <a:ext uri="{53640926-AAD7-44D8-BBD7-CCE9431645EC}">
+                        <a14:shadowObscured xmlns:a14="http://schemas.microsoft.com/office/drawing/2010/main"/>
+                      </a:ext>
+                    </a:extLst>
+                  </pic:spPr>
+                </pic:pic>
+              </a:graphicData>
+            </a:graphic>
+          </wp:anchor>
+        </w:drawing>
+      </w:r>
+    </w:p>
+    <w:p>
+      <w:pPr>
+        <w:rPr>
+          <w:noProof/>
+          <w:sz w:val="32"/>
+        </w:rPr>
+      </w:pPr>
+    </w:p>
+    <w:p>
+      <w:pPr>
+        <w:rPr>
+          <w:noProof/>
+          <w:sz w:val="32"/>
+        </w:rPr>
+      </w:pPr>
+    </w:p>
+    <w:p>
+      <w:pPr>
+        <w:rPr>
+          <w:noProof/>
+          <w:sz w:val="32"/>
+        </w:rPr>
+      </w:pPr>
+    </w:p>
+    <w:p>
+      <w:pPr>
+        <w:rPr>
+          <w:noProof/>
+          <w:sz w:val="32"/>
+        </w:rPr>
+      </w:pPr>
+    </w:p>
+    <w:p>
+      <w:pPr>
+        <w:rPr>
+          <w:noProof/>
+          <w:sz w:val="32"/>
+        </w:rPr>
+      </w:pPr>
+    </w:p>
+    <w:p>
+      <w:pPr>
+        <w:rPr>
+          <w:noProof/>
+          <w:sz w:val="32"/>
+        </w:rPr>
+      </w:pPr>
+    </w:p>
+    <w:p>
+      <w:pPr>
+        <w:rPr>
+          <w:noProof/>
+          <w:sz w:val="32"/>
+        </w:rPr>
+      </w:pPr>
+    </w:p>
+    <w:p>
+      <w:pPr>
+        <w:rPr>
+          <w:noProof/>
+          <w:sz w:val="32"/>
+        </w:rPr>
+      </w:pPr>
+    </w:p>
+    <w:p>
+      <w:pPr>
+        <w:rPr>
+          <w:noProof/>
+          <w:sz w:val="32"/>
+        </w:rPr>
+      </w:pPr>
+    </w:p>
+    <w:p>
+      <w:pPr>
+        <w:rPr>
+          <w:noProof/>
+          <w:sz w:val="32"/>
+        </w:rPr>
+      </w:pPr>
+    </w:p>
+    <w:p>
+      <w:pPr>
+        <w:rPr>
+          <w:b/>
+          <w:noProof/>
+          <w:sz w:val="32"/>
+        </w:rPr>
+      </w:pPr>
+      <w:r>
+        <w:rPr>
+          <w:b/>
+          <w:noProof/>
+          <w:sz w:val="32"/>
+        </w:rPr>
+        <w:lastRenderedPageBreak/>
+        <mc:AlternateContent>
+          <mc:Choice Requires="wpg">
+            <w:drawing>
+              <wp:anchor distT="0" distB="0" distL="114300" distR="114300" simplePos="0" relativeHeight="251681792" behindDoc="0" locked="0" layoutInCell="1" allowOverlap="1" wp14:anchorId="06C39E5F" wp14:editId="32F5FD62">
+                <wp:simplePos x="0" y="0"/>
+                <wp:positionH relativeFrom="column">
+                  <wp:posOffset>-63216</wp:posOffset>
+                </wp:positionH>
+                <wp:positionV relativeFrom="paragraph">
+                  <wp:posOffset>230</wp:posOffset>
+                </wp:positionV>
+                <wp:extent cx="5749290" cy="3554095"/>
+                <wp:effectExtent l="0" t="0" r="3810" b="8255"/>
+                <wp:wrapSquare wrapText="bothSides"/>
+                <wp:docPr id="31" name="Groep 31"/>
+                <wp:cNvGraphicFramePr/>
+                <a:graphic xmlns:a="http://schemas.openxmlformats.org/drawingml/2006/main">
+                  <a:graphicData uri="http://schemas.microsoft.com/office/word/2010/wordprocessingGroup">
+                    <wpg:wgp>
+                      <wpg:cNvGrpSpPr/>
+                      <wpg:grpSpPr>
+                        <a:xfrm>
+                          <a:off x="0" y="0"/>
+                          <a:ext cx="5749290" cy="3554095"/>
+                          <a:chOff x="0" y="0"/>
+                          <a:chExt cx="5749290" cy="3554095"/>
+                        </a:xfrm>
+                      </wpg:grpSpPr>
+                      <pic:pic xmlns:pic="http://schemas.openxmlformats.org/drawingml/2006/picture">
+                        <pic:nvPicPr>
+                          <pic:cNvPr id="29" name="Afbeelding 29"/>
+                          <pic:cNvPicPr>
+                            <a:picLocks noChangeAspect="1"/>
+                          </pic:cNvPicPr>
+                        </pic:nvPicPr>
+                        <pic:blipFill>
+                          <a:blip r:embed="rId19" cstate="print">
+                            <a:extLst>
+                              <a:ext uri="{28A0092B-C50C-407E-A947-70E740481C1C}">
+                                <a14:useLocalDpi xmlns:a14="http://schemas.microsoft.com/office/drawing/2010/main" val="0"/>
+                              </a:ext>
+                            </a:extLst>
+                          </a:blip>
+                          <a:srcRect/>
+                          <a:stretch>
+                            <a:fillRect/>
+                          </a:stretch>
+                        </pic:blipFill>
+                        <pic:spPr bwMode="auto">
+                          <a:xfrm>
+                            <a:off x="0" y="0"/>
+                            <a:ext cx="5749290" cy="3229610"/>
+                          </a:xfrm>
+                          <a:prstGeom prst="rect">
+                            <a:avLst/>
+                          </a:prstGeom>
+                          <a:noFill/>
+                          <a:ln>
+                            <a:noFill/>
+                          </a:ln>
+                        </pic:spPr>
+                      </pic:pic>
+                      <wps:wsp>
+                        <wps:cNvPr id="30" name="Tekstvak 30"/>
+                        <wps:cNvSpPr txBox="1"/>
+                        <wps:spPr>
+                          <a:xfrm>
+                            <a:off x="0" y="3287395"/>
+                            <a:ext cx="5749290" cy="266700"/>
+                          </a:xfrm>
+                          <a:prstGeom prst="rect">
+                            <a:avLst/>
+                          </a:prstGeom>
+                          <a:solidFill>
+                            <a:prstClr val="white"/>
+                          </a:solidFill>
+                          <a:ln>
+                            <a:noFill/>
+                          </a:ln>
+                        </wps:spPr>
+                        <wps:txbx>
+                          <w:txbxContent>
+                            <w:p>
+                              <w:pPr>
+                                <w:pStyle w:val="Bijschrift"/>
+                                <w:rPr>
+                                  <w:noProof/>
+                                  <w:sz w:val="32"/>
+                                </w:rPr>
+                              </w:pPr>
+                              <w:r>
+                                <w:t>Figuur 8: Zo ziet een lever er dus uit.</w:t>
+                              </w:r>
+                            </w:p>
+                          </w:txbxContent>
+                        </wps:txbx>
+                        <wps:bodyPr rot="0" spcFirstLastPara="0" vertOverflow="overflow" horzOverflow="overflow" vert="horz" wrap="square" lIns="0" tIns="0" rIns="0" bIns="0" numCol="1" spcCol="0" rtlCol="0" fromWordArt="0" anchor="t" anchorCtr="0" forceAA="0" compatLnSpc="1">
+                          <a:prstTxWarp prst="textNoShape">
+                            <a:avLst/>
+                          </a:prstTxWarp>
+                          <a:spAutoFit/>
+                        </wps:bodyPr>
+                      </wps:wsp>
+                    </wpg:wgp>
+                  </a:graphicData>
+                </a:graphic>
+              </wp:anchor>
+            </w:drawing>
+          </mc:Choice>
+          <mc:Fallback>
+            <w:pict>
+              <v:group w14:anchorId="06C39E5F" id="Groep 31" o:spid="_x0000_s1045" style="position:absolute;margin-left:-5pt;margin-top:0;width:452.7pt;height:279.85pt;z-index:251681792" coordsize="57492,35540" o:gfxdata="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">
+                <v:shape id="Afbeelding 29" o:spid="_x0000_s1046" type="#_x0000_t75" style="position:absolute;width:57492;height:32296;visibility:visible;mso-wrap-style:square" o:gfxdata="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">
+                  <v:imagedata r:id="rId20" o:title=""/>
+                </v:shape>
+                <v:shape id="Tekstvak 30" o:spid="_x0000_s1047" type="#_x0000_t202" style="position:absolute;top:32873;width:57492;height:2667;visibility:visible;mso-wrap-style:square;v-text-anchor:top" o:gfxdata="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" stroked="f">
+                  <v:textbox style="mso-fit-shape-to-text:t" inset="0,0,0,0">
+                    <w:txbxContent>
+                      <w:p>
+                        <w:pPr>
+                          <w:pStyle w:val="Bijschrift"/>
+                          <w:rPr>
+                            <w:noProof/>
+                            <w:sz w:val="32"/>
+                          </w:rPr>
+                        </w:pPr>
+                        <w:r>
+                          <w:t>Figuur 8: Zo ziet een lever er dus uit.</w:t>
+                        </w:r>
+                      </w:p>
+                    </w:txbxContent>
+                  </v:textbox>
+                </v:shape>
+                <w10:wrap type="square"/>
+              </v:group>
+            </w:pict>
+          </mc:Fallback>
+        </mc:AlternateContent>
+      </w:r>
+      <w:r>
+        <w:rPr>
+          <w:b/>
+          <w:noProof/>
+          <w:sz w:val="32"/>
+        </w:rPr>
+        <w:t>Overige plannen:</w:t>
+      </w:r>
+    </w:p>
+    <w:p>
+      <w:pPr>
+        <w:rPr>
+          <w:noProof/>
+          <w:sz w:val="32"/>
+        </w:rPr>
+      </w:pPr>
+    </w:p>
+    <w:p>
+      <w:pPr>
+        <w:rPr>
+          <w:noProof/>
+          <w:sz w:val="32"/>
+        </w:rPr>
+      </w:pPr>
+      <w:r>
+        <w:rPr>
+          <w:noProof/>
+          <w:sz w:val="32"/>
+        </w:rPr>
+        <w:t>Auto aim assist.</w:t>
+      </w:r>
       <w:bookmarkStart w:id="0" w:name="_GoBack"/>
       <w:bookmarkEnd w:id="0"/>
+    </w:p>
+    <w:p>
+      <w:pPr>
+        <w:rPr>
+          <w:noProof/>
+          <w:sz w:val="32"/>
+        </w:rPr>
+      </w:pPr>
+      <w:r>
+        <w:rPr>
+          <w:noProof/>
+          <w:sz w:val="32"/>
+        </w:rPr>
+        <w:t>Klein vliegende vogels die goud is waar je een bepaald aantal geld van krijgt.</w:t>
+      </w:r>
+    </w:p>
+    <w:p>
+      <w:pPr>
+        <w:rPr>
+          <w:noProof/>
+          <w:sz w:val="32"/>
+        </w:rPr>
+      </w:pPr>
+      <w:r>
+        <w:rPr>
+          <w:noProof/>
+          <w:sz w:val="32"/>
+        </w:rPr>
+        <w:t>Infinity mode, waar je oneindig schieten kan.</w:t>
+      </w:r>
+    </w:p>
+    <w:p>
+      <w:pPr>
+        <w:rPr>
+          <w:noProof/>
+          <w:sz w:val="32"/>
+        </w:rPr>
+      </w:pPr>
+      <w:r>
+        <w:rPr>
+          <w:noProof/>
+          <w:sz w:val="32"/>
+        </w:rPr>
+        <w:t>Iemand er misschien bij vragen om te helpen met het project.</w:t>
+      </w:r>
+    </w:p>
+    <w:p>
+      <w:pPr>
+        <w:rPr>
+          <w:noProof/>
+          <w:sz w:val="32"/>
+        </w:rPr>
+      </w:pPr>
+      <w:r>
+        <w:rPr>
+          <w:noProof/>
+          <w:sz w:val="32"/>
+        </w:rPr>
+        <w:t xml:space="preserve">De website laten ondhouden wat </w:t>
+      </w:r>
+      <w:r>
+        <w:rPr>
+          <w:noProof/>
+          <w:sz w:val="32"/>
+        </w:rPr>
+        <w:t>iemand gedaan heeft, nadat de spelen zijn browser heeft weggeklikt.</w:t>
+      </w:r>
     </w:p>
     <w:sectPr>
       <w:pgSz w:w="11906" w:h="16838"/>
@@ -33,6 +2653,195 @@
     </w:sectPr>
   </w:body>
 </w:document>
+</file>
+
+<file path=word/numbering.xml><?xml version="1.0" encoding="utf-8"?>
+<w:numbering xmlns:wpc="http://schemas.microsoft.com/office/word/2010/wordprocessingCanvas" xmlns:cx="http://schemas.microsoft.com/office/drawing/2014/chartex" xmlns:cx1="http://schemas.microsoft.com/office/drawing/2015/9/8/chartex" xmlns:cx2="http://schemas.microsoft.com/office/drawing/2015/10/21/chartex" xmlns:cx3="http://schemas.microsoft.com/office/drawing/2016/5/9/chartex" xmlns:cx4="http://schemas.microsoft.com/office/drawing/2016/5/10/chartex" xmlns:cx5="http://schemas.microsoft.com/office/drawing/2016/5/11/chartex" xmlns:cx6="http://schemas.microsoft.com/office/drawing/2016/5/12/chartex" xmlns:cx7="http://schemas.microsoft.com/office/drawing/2016/5/13/chartex" xmlns:cx8="http://schemas.microsoft.com/office/drawing/2016/5/14/chartex" xmlns:mc="http://schemas.openxmlformats.org/markup-compatibility/2006" xmlns:aink="http://schemas.microsoft.com/office/drawing/2016/ink" xmlns:am3d="http://schemas.microsoft.com/office/drawing/2017/model3d" xmlns:o="urn:schemas-microsoft-com:office:office" xmlns:r="http://schemas.openxmlformats.org/officeDocument/2006/relationships" xmlns:m="http://schemas.openxmlformats.org/officeDocument/2006/math" xmlns:v="urn:schemas-microsoft-com:vml" xmlns:wp14="http://schemas.microsoft.com/office/word/2010/wordprocessingDrawing" xmlns:wp="http://schemas.openxmlformats.org/drawingml/2006/wordprocessingDrawing" xmlns:w10="urn:schemas-microsoft-com:office:word" xmlns:w="http://schemas.openxmlformats.org/wordprocessingml/2006/main" xmlns:w14="http://schemas.microsoft.com/office/word/2010/wordml" xmlns:w15="http://schemas.microsoft.com/office/word/2012/wordml" xmlns:w16cid="http://schemas.microsoft.com/office/word/2016/wordml/cid" xmlns:w16se="http://schemas.microsoft.com/office/word/2015/wordml/symex" xmlns:wpg="http://schemas.microsoft.com/office/word/2010/wordprocessingGroup" xmlns:wpi="http://schemas.microsoft.com/office/word/2010/wordprocessingInk" xmlns:wne="http://schemas.microsoft.com/office/word/2006/wordml" xmlns:wps="http://schemas.microsoft.com/office/word/2010/wordprocessingShape" mc:Ignorable="w14 w15 w16se w16cid wp14">
+  <w:abstractNum w:abstractNumId="0" w15:restartNumberingAfterBreak="0">
+    <w:nsid w:val="260E25E7"/>
+    <w:multiLevelType w:val="hybridMultilevel"/>
+    <w:tmpl w:val="99D02A2C"/>
+    <w:lvl w:ilvl="0" w:tplc="0413000F">
+      <w:start w:val="1"/>
+      <w:numFmt w:val="decimal"/>
+      <w:lvlText w:val="%1."/>
+      <w:lvlJc w:val="left"/>
+      <w:pPr>
+        <w:ind w:left="720" w:hanging="360"/>
+      </w:pPr>
+      <w:rPr>
+        <w:rFonts w:hint="default"/>
+      </w:rPr>
+    </w:lvl>
+    <w:lvl w:ilvl="1" w:tplc="04130019" w:tentative="1">
+      <w:start w:val="1"/>
+      <w:numFmt w:val="lowerLetter"/>
+      <w:lvlText w:val="%2."/>
+      <w:lvlJc w:val="left"/>
+      <w:pPr>
+        <w:ind w:left="1440" w:hanging="360"/>
+      </w:pPr>
+    </w:lvl>
+    <w:lvl w:ilvl="2" w:tplc="0413001B" w:tentative="1">
+      <w:start w:val="1"/>
+      <w:numFmt w:val="lowerRoman"/>
+      <w:lvlText w:val="%3."/>
+      <w:lvlJc w:val="right"/>
+      <w:pPr>
+        <w:ind w:left="2160" w:hanging="180"/>
+      </w:pPr>
+    </w:lvl>
+    <w:lvl w:ilvl="3" w:tplc="0413000F" w:tentative="1">
+      <w:start w:val="1"/>
+      <w:numFmt w:val="decimal"/>
+      <w:lvlText w:val="%4."/>
+      <w:lvlJc w:val="left"/>
+      <w:pPr>
+        <w:ind w:left="2880" w:hanging="360"/>
+      </w:pPr>
+    </w:lvl>
+    <w:lvl w:ilvl="4" w:tplc="04130019" w:tentative="1">
+      <w:start w:val="1"/>
+      <w:numFmt w:val="lowerLetter"/>
+      <w:lvlText w:val="%5."/>
+      <w:lvlJc w:val="left"/>
+      <w:pPr>
+        <w:ind w:left="3600" w:hanging="360"/>
+      </w:pPr>
+    </w:lvl>
+    <w:lvl w:ilvl="5" w:tplc="0413001B" w:tentative="1">
+      <w:start w:val="1"/>
+      <w:numFmt w:val="lowerRoman"/>
+      <w:lvlText w:val="%6."/>
+      <w:lvlJc w:val="right"/>
+      <w:pPr>
+        <w:ind w:left="4320" w:hanging="180"/>
+      </w:pPr>
+    </w:lvl>
+    <w:lvl w:ilvl="6" w:tplc="0413000F" w:tentative="1">
+      <w:start w:val="1"/>
+      <w:numFmt w:val="decimal"/>
+ 